<commit_message>
First version upload 1.2
Complementary upload for first version
</commit_message>
<xml_diff>
--- a/test/Critérios de teste utilizados.docx
+++ b/test/Critérios de teste utilizados.docx
@@ -5,183 +5,121 @@
     <w:p>
       <w:pPr>
         <w:pStyle w:val="Heading1"/>
-      </w:pPr>
-      <w:proofErr w:type="spellStart"/>
-      <w:r>
-        <w:t>Critérios</w:t>
-      </w:r>
-      <w:proofErr w:type="spellEnd"/>
-      <w:r>
-        <w:t xml:space="preserve"> de teste </w:t>
-      </w:r>
-      <w:proofErr w:type="spellStart"/>
-      <w:r>
-        <w:t>utilizados</w:t>
-      </w:r>
-      <w:proofErr w:type="spellEnd"/>
-      <w:r>
-        <w:t xml:space="preserve"> </w:t>
-      </w:r>
-    </w:p>
-    <w:p>
-      <w:pPr>
-        <w:pStyle w:val="Default"/>
-        <w:shd w:val="clear" w:color="auto" w:fill="FFFFFF" w:themeFill="background1"/>
-        <w:rPr>
-          <w:rFonts w:asciiTheme="minorHAnsi" w:hAnsiTheme="minorHAnsi" w:cstheme="minorHAnsi"/>
-          <w:color w:val="auto"/>
-        </w:rPr>
-      </w:pPr>
-    </w:p>
-    <w:p>
-      <w:pPr>
-        <w:pStyle w:val="Default"/>
-        <w:shd w:val="clear" w:color="auto" w:fill="FFFFFF" w:themeFill="background1"/>
-        <w:rPr>
-          <w:rFonts w:asciiTheme="minorHAnsi" w:hAnsiTheme="minorHAnsi" w:cstheme="minorHAnsi"/>
-          <w:color w:val="auto"/>
-          <w:lang w:val="pt-BR"/>
-        </w:rPr>
-      </w:pPr>
-      <w:r>
-        <w:rPr>
-          <w:rFonts w:asciiTheme="minorHAnsi" w:hAnsiTheme="minorHAnsi" w:cstheme="minorHAnsi"/>
-          <w:color w:val="auto"/>
-          <w:lang w:val="pt-BR"/>
-        </w:rPr>
-        <w:t xml:space="preserve">Para testar o projeto, um arquivo de teste foi utilizado, rodado usando </w:t>
-      </w:r>
-      <w:proofErr w:type="spellStart"/>
-      <w:r>
-        <w:rPr>
-          <w:rFonts w:asciiTheme="minorHAnsi" w:hAnsiTheme="minorHAnsi" w:cstheme="minorHAnsi"/>
-          <w:color w:val="auto"/>
-          <w:lang w:val="pt-BR"/>
-        </w:rPr>
-        <w:t>pytest</w:t>
-      </w:r>
-      <w:proofErr w:type="spellEnd"/>
-      <w:r>
-        <w:rPr>
-          <w:rFonts w:asciiTheme="minorHAnsi" w:hAnsiTheme="minorHAnsi" w:cstheme="minorHAnsi"/>
-          <w:color w:val="auto"/>
-          <w:lang w:val="pt-BR"/>
-        </w:rPr>
-        <w:t>.</w:t>
-      </w:r>
-    </w:p>
-    <w:p>
-      <w:pPr>
-        <w:pStyle w:val="Default"/>
-        <w:shd w:val="clear" w:color="auto" w:fill="FFFFFF" w:themeFill="background1"/>
-        <w:rPr>
-          <w:rFonts w:asciiTheme="minorHAnsi" w:hAnsiTheme="minorHAnsi" w:cstheme="minorHAnsi"/>
-          <w:color w:val="auto"/>
-          <w:lang w:val="pt-BR"/>
-        </w:rPr>
-      </w:pPr>
-    </w:p>
-    <w:p>
-      <w:pPr>
-        <w:pStyle w:val="Default"/>
-        <w:shd w:val="clear" w:color="auto" w:fill="FFFFFF" w:themeFill="background1"/>
-        <w:rPr>
-          <w:rFonts w:asciiTheme="minorHAnsi" w:hAnsiTheme="minorHAnsi" w:cstheme="minorHAnsi"/>
-          <w:color w:val="auto"/>
-          <w:lang w:val="pt-BR"/>
-        </w:rPr>
-      </w:pPr>
-      <w:r>
-        <w:rPr>
-          <w:rFonts w:asciiTheme="minorHAnsi" w:hAnsiTheme="minorHAnsi" w:cstheme="minorHAnsi"/>
-          <w:color w:val="auto"/>
-          <w:lang w:val="pt-BR"/>
-        </w:rPr>
-        <w:t xml:space="preserve">O arquivo contém os testes para os 4 módulos, e foi criado usando uma liga de NBA </w:t>
-      </w:r>
-      <w:proofErr w:type="spellStart"/>
-      <w:r>
-        <w:rPr>
-          <w:rFonts w:asciiTheme="minorHAnsi" w:hAnsiTheme="minorHAnsi" w:cstheme="minorHAnsi"/>
-          <w:color w:val="auto"/>
-          <w:lang w:val="pt-BR"/>
-        </w:rPr>
-        <w:t>Fantasy</w:t>
-      </w:r>
-      <w:proofErr w:type="spellEnd"/>
-      <w:r>
-        <w:rPr>
-          <w:rFonts w:asciiTheme="minorHAnsi" w:hAnsiTheme="minorHAnsi" w:cstheme="minorHAnsi"/>
-          <w:color w:val="auto"/>
-          <w:lang w:val="pt-BR"/>
-        </w:rPr>
-        <w:t xml:space="preserve"> como exemplo. </w:t>
-      </w:r>
-    </w:p>
-    <w:p>
-      <w:pPr>
-        <w:pStyle w:val="Default"/>
-        <w:shd w:val="clear" w:color="auto" w:fill="FFFFFF" w:themeFill="background1"/>
-        <w:rPr>
-          <w:rFonts w:asciiTheme="minorHAnsi" w:hAnsiTheme="minorHAnsi" w:cstheme="minorHAnsi"/>
-          <w:color w:val="auto"/>
-          <w:lang w:val="pt-BR"/>
-        </w:rPr>
-      </w:pPr>
-    </w:p>
-    <w:p>
-      <w:pPr>
-        <w:pStyle w:val="Default"/>
-        <w:shd w:val="clear" w:color="auto" w:fill="FFFFFF" w:themeFill="background1"/>
-        <w:rPr>
-          <w:rFonts w:asciiTheme="minorHAnsi" w:hAnsiTheme="minorHAnsi" w:cstheme="minorHAnsi"/>
-          <w:color w:val="auto"/>
-          <w:lang w:val="pt-BR"/>
-        </w:rPr>
-      </w:pPr>
-      <w:r>
-        <w:rPr>
-          <w:rFonts w:asciiTheme="minorHAnsi" w:hAnsiTheme="minorHAnsi" w:cstheme="minorHAnsi"/>
-          <w:color w:val="auto"/>
-          <w:lang w:val="pt-BR"/>
-        </w:rPr>
-        <w:t xml:space="preserve">Os </w:t>
-      </w:r>
-      <w:proofErr w:type="spellStart"/>
-      <w:r>
-        <w:rPr>
-          <w:rFonts w:asciiTheme="minorHAnsi" w:hAnsiTheme="minorHAnsi" w:cstheme="minorHAnsi"/>
-          <w:color w:val="auto"/>
-          <w:lang w:val="pt-BR"/>
-        </w:rPr>
-        <w:t>critétios</w:t>
-      </w:r>
-      <w:proofErr w:type="spellEnd"/>
-      <w:r>
-        <w:rPr>
-          <w:rFonts w:asciiTheme="minorHAnsi" w:hAnsiTheme="minorHAnsi" w:cstheme="minorHAnsi"/>
-          <w:color w:val="auto"/>
-          <w:lang w:val="pt-BR"/>
-        </w:rPr>
-        <w:t xml:space="preserve"> </w:t>
-      </w:r>
-      <w:proofErr w:type="spellStart"/>
-      <w:r>
-        <w:rPr>
-          <w:rFonts w:asciiTheme="minorHAnsi" w:hAnsiTheme="minorHAnsi" w:cstheme="minorHAnsi"/>
-          <w:color w:val="auto"/>
-          <w:lang w:val="pt-BR"/>
-        </w:rPr>
-        <w:t>utilziados</w:t>
-      </w:r>
-      <w:proofErr w:type="spellEnd"/>
-      <w:r>
-        <w:rPr>
-          <w:rFonts w:asciiTheme="minorHAnsi" w:hAnsiTheme="minorHAnsi" w:cstheme="minorHAnsi"/>
-          <w:color w:val="auto"/>
-          <w:lang w:val="pt-BR"/>
-        </w:rPr>
-        <w:t xml:space="preserve"> para os testes tiveram o intuito de conferir se cada módulo rodou corretamente, ou seja, o setup, a extração dos dados, a organização dos dados e a visualização dos dados foram executados corretamente com os dados da liga de exemplo.</w:t>
+        <w:rPr>
+          <w:lang w:val="pt-BR"/>
+        </w:rPr>
+      </w:pPr>
+      <w:r>
+        <w:rPr>
+          <w:lang w:val="pt-BR"/>
+        </w:rPr>
+        <w:t xml:space="preserve">Critérios de teste utilizados </w:t>
+      </w:r>
+    </w:p>
+    <w:p>
+      <w:pPr>
+        <w:pStyle w:val="Default"/>
+        <w:shd w:val="clear" w:color="auto" w:fill="FFFFFF" w:themeFill="background1"/>
+        <w:rPr>
+          <w:rFonts w:asciiTheme="minorHAnsi" w:hAnsiTheme="minorHAnsi" w:cstheme="minorHAnsi"/>
+          <w:color w:val="auto"/>
+          <w:lang w:val="pt-BR"/>
+        </w:rPr>
+      </w:pPr>
+    </w:p>
+    <w:p>
+      <w:pPr>
+        <w:pStyle w:val="Default"/>
+        <w:shd w:val="clear" w:color="auto" w:fill="FFFFFF" w:themeFill="background1"/>
+        <w:rPr>
+          <w:rFonts w:asciiTheme="minorHAnsi" w:hAnsiTheme="minorHAnsi" w:cstheme="minorHAnsi"/>
+          <w:color w:val="auto"/>
+          <w:lang w:val="pt-BR"/>
+        </w:rPr>
+      </w:pPr>
+      <w:r>
+        <w:rPr>
+          <w:rFonts w:asciiTheme="minorHAnsi" w:hAnsiTheme="minorHAnsi" w:cstheme="minorHAnsi"/>
+          <w:color w:val="auto"/>
+          <w:lang w:val="pt-BR"/>
+        </w:rPr>
+        <w:t>Para testar o projeto, um arquivo de teste foi utilizado, rodado usando pytest.</w:t>
+      </w:r>
+    </w:p>
+    <w:p>
+      <w:pPr>
+        <w:pStyle w:val="Default"/>
+        <w:shd w:val="clear" w:color="auto" w:fill="FFFFFF" w:themeFill="background1"/>
+        <w:rPr>
+          <w:rFonts w:asciiTheme="minorHAnsi" w:hAnsiTheme="minorHAnsi" w:cstheme="minorHAnsi"/>
+          <w:color w:val="auto"/>
+          <w:lang w:val="pt-BR"/>
+        </w:rPr>
+      </w:pPr>
+    </w:p>
+    <w:p>
+      <w:pPr>
+        <w:pStyle w:val="Default"/>
+        <w:shd w:val="clear" w:color="auto" w:fill="FFFFFF" w:themeFill="background1"/>
+        <w:rPr>
+          <w:rFonts w:asciiTheme="minorHAnsi" w:hAnsiTheme="minorHAnsi" w:cstheme="minorHAnsi"/>
+          <w:color w:val="auto"/>
+          <w:lang w:val="pt-BR"/>
+        </w:rPr>
+      </w:pPr>
+      <w:r>
+        <w:rPr>
+          <w:rFonts w:asciiTheme="minorHAnsi" w:hAnsiTheme="minorHAnsi" w:cstheme="minorHAnsi"/>
+          <w:color w:val="auto"/>
+          <w:lang w:val="pt-BR"/>
+        </w:rPr>
+        <w:t xml:space="preserve">O arquivo </w:t>
+      </w:r>
+      <w:r>
+        <w:rPr>
+          <w:rFonts w:asciiTheme="minorHAnsi" w:hAnsiTheme="minorHAnsi" w:cstheme="minorHAnsi"/>
+          <w:color w:val="auto"/>
+          <w:lang w:val="pt-BR"/>
+        </w:rPr>
+        <w:t xml:space="preserve">test_fis.py </w:t>
+      </w:r>
+      <w:r>
+        <w:rPr>
+          <w:rFonts w:asciiTheme="minorHAnsi" w:hAnsiTheme="minorHAnsi" w:cstheme="minorHAnsi"/>
+          <w:color w:val="auto"/>
+          <w:lang w:val="pt-BR"/>
+        </w:rPr>
+        <w:t xml:space="preserve">contém os testes para os 4 módulos, e foi criado usando uma liga de NBA Fantasy como exemplo. </w:t>
+      </w:r>
+    </w:p>
+    <w:p>
+      <w:pPr>
+        <w:pStyle w:val="Default"/>
+        <w:shd w:val="clear" w:color="auto" w:fill="FFFFFF" w:themeFill="background1"/>
+        <w:rPr>
+          <w:rFonts w:asciiTheme="minorHAnsi" w:hAnsiTheme="minorHAnsi" w:cstheme="minorHAnsi"/>
+          <w:color w:val="auto"/>
+          <w:lang w:val="pt-BR"/>
+        </w:rPr>
+      </w:pPr>
+    </w:p>
+    <w:p>
+      <w:pPr>
+        <w:pStyle w:val="Default"/>
+        <w:shd w:val="clear" w:color="auto" w:fill="FFFFFF" w:themeFill="background1"/>
+        <w:rPr>
+          <w:rFonts w:asciiTheme="minorHAnsi" w:hAnsiTheme="minorHAnsi" w:cstheme="minorHAnsi"/>
+          <w:color w:val="auto"/>
+          <w:lang w:val="pt-BR"/>
+        </w:rPr>
+      </w:pPr>
+      <w:r>
+        <w:rPr>
+          <w:rFonts w:asciiTheme="minorHAnsi" w:hAnsiTheme="minorHAnsi" w:cstheme="minorHAnsi"/>
+          <w:color w:val="auto"/>
+          <w:lang w:val="pt-BR"/>
+        </w:rPr>
+        <w:t>Os critétios utilziados para os testes tiveram o intuito de conferir se cada módulo rodou corretamente, ou seja, o setup, a extração dos dados, a organização dos dados e a visualização dos dados foram executados corretamente com os dados da liga de exemplo.</w:t>
       </w:r>
     </w:p>
     <w:p>
@@ -217,69 +155,37 @@
         <w:rPr>
           <w:lang w:val="pt-BR"/>
         </w:rPr>
-        <w:t xml:space="preserve">Módulo </w:t>
-      </w:r>
-      <w:proofErr w:type="spellStart"/>
-      <w:r>
-        <w:rPr>
-          <w:lang w:val="pt-BR"/>
-        </w:rPr>
-        <w:t>SetUp</w:t>
-      </w:r>
-      <w:proofErr w:type="spellEnd"/>
-      <w:r>
-        <w:rPr>
-          <w:lang w:val="pt-BR"/>
-        </w:rPr>
-        <w:t>:</w:t>
-      </w:r>
-    </w:p>
-    <w:p>
-      <w:pPr>
-        <w:pStyle w:val="Default"/>
-        <w:shd w:val="clear" w:color="auto" w:fill="FFFFFF" w:themeFill="background1"/>
-        <w:rPr>
-          <w:rFonts w:asciiTheme="minorHAnsi" w:hAnsiTheme="minorHAnsi" w:cstheme="minorHAnsi"/>
-          <w:color w:val="auto"/>
-          <w:lang w:val="pt-BR"/>
-        </w:rPr>
-      </w:pPr>
-    </w:p>
-    <w:p>
-      <w:pPr>
-        <w:pStyle w:val="Default"/>
-        <w:shd w:val="clear" w:color="auto" w:fill="FFFFFF" w:themeFill="background1"/>
-        <w:rPr>
-          <w:rFonts w:asciiTheme="minorHAnsi" w:hAnsiTheme="minorHAnsi" w:cstheme="minorHAnsi"/>
-          <w:color w:val="auto"/>
-          <w:lang w:val="pt-BR"/>
-        </w:rPr>
-      </w:pPr>
-      <w:r>
-        <w:rPr>
-          <w:rFonts w:asciiTheme="minorHAnsi" w:hAnsiTheme="minorHAnsi" w:cstheme="minorHAnsi"/>
-          <w:color w:val="auto"/>
-          <w:lang w:val="pt-BR"/>
-        </w:rPr>
-        <w:t xml:space="preserve">O </w:t>
-      </w:r>
-      <w:proofErr w:type="spellStart"/>
-      <w:r>
-        <w:rPr>
-          <w:rFonts w:asciiTheme="minorHAnsi" w:hAnsiTheme="minorHAnsi" w:cstheme="minorHAnsi"/>
-          <w:color w:val="auto"/>
-          <w:lang w:val="pt-BR"/>
-        </w:rPr>
-        <w:t>SetUp</w:t>
-      </w:r>
-      <w:proofErr w:type="spellEnd"/>
-      <w:r>
-        <w:rPr>
-          <w:rFonts w:asciiTheme="minorHAnsi" w:hAnsiTheme="minorHAnsi" w:cstheme="minorHAnsi"/>
-          <w:color w:val="auto"/>
-          <w:lang w:val="pt-BR"/>
-        </w:rPr>
-        <w:t xml:space="preserve"> é inicializado a partir de informações para o tipo de esporte, o ano e o identificador de uma liga específica.</w:t>
+        <w:t>Módulo SetUp:</w:t>
+      </w:r>
+    </w:p>
+    <w:p>
+      <w:pPr>
+        <w:pStyle w:val="Default"/>
+        <w:shd w:val="clear" w:color="auto" w:fill="FFFFFF" w:themeFill="background1"/>
+        <w:rPr>
+          <w:rFonts w:asciiTheme="minorHAnsi" w:hAnsiTheme="minorHAnsi" w:cstheme="minorHAnsi"/>
+          <w:color w:val="auto"/>
+          <w:lang w:val="pt-BR"/>
+        </w:rPr>
+      </w:pPr>
+    </w:p>
+    <w:p>
+      <w:pPr>
+        <w:pStyle w:val="Default"/>
+        <w:shd w:val="clear" w:color="auto" w:fill="FFFFFF" w:themeFill="background1"/>
+        <w:rPr>
+          <w:rFonts w:asciiTheme="minorHAnsi" w:hAnsiTheme="minorHAnsi" w:cstheme="minorHAnsi"/>
+          <w:color w:val="auto"/>
+          <w:lang w:val="pt-BR"/>
+        </w:rPr>
+      </w:pPr>
+      <w:r>
+        <w:rPr>
+          <w:rFonts w:asciiTheme="minorHAnsi" w:hAnsiTheme="minorHAnsi" w:cstheme="minorHAnsi"/>
+          <w:color w:val="auto"/>
+          <w:lang w:val="pt-BR"/>
+        </w:rPr>
+        <w:t>O SetUp é inicializado a partir de informações para o tipo de esporte, o ano e o identificador de uma liga específica.</w:t>
       </w:r>
     </w:p>
     <w:p>
@@ -325,25 +231,7 @@
           <w:color w:val="auto"/>
           <w:lang w:val="pt-BR"/>
         </w:rPr>
-        <w:t xml:space="preserve"> </w:t>
-      </w:r>
-      <w:proofErr w:type="spellStart"/>
-      <w:r>
-        <w:rPr>
-          <w:rFonts w:asciiTheme="minorHAnsi" w:hAnsiTheme="minorHAnsi" w:cstheme="minorHAnsi"/>
-          <w:color w:val="auto"/>
-          <w:lang w:val="pt-BR"/>
-        </w:rPr>
-        <w:t>SetUp</w:t>
-      </w:r>
-      <w:proofErr w:type="spellEnd"/>
-      <w:r>
-        <w:rPr>
-          <w:rFonts w:asciiTheme="minorHAnsi" w:hAnsiTheme="minorHAnsi" w:cstheme="minorHAnsi"/>
-          <w:color w:val="auto"/>
-          <w:lang w:val="pt-BR"/>
-        </w:rPr>
-        <w:t xml:space="preserve"> </w:t>
+        <w:t xml:space="preserve"> SetUp </w:t>
       </w:r>
       <w:r>
         <w:rPr>
@@ -376,7 +264,6 @@
           <w:lang w:val="pt-BR"/>
         </w:rPr>
       </w:pPr>
-      <w:proofErr w:type="spellStart"/>
       <w:r>
         <w:rPr>
           <w:rFonts w:asciiTheme="minorHAnsi" w:hAnsiTheme="minorHAnsi" w:cstheme="minorHAnsi"/>
@@ -385,7 +272,6 @@
         </w:rPr>
         <w:t>Test_setup_league_name</w:t>
       </w:r>
-      <w:proofErr w:type="spellEnd"/>
     </w:p>
     <w:p>
       <w:pPr>
@@ -401,7 +287,6 @@
           <w:lang w:val="pt-BR"/>
         </w:rPr>
       </w:pPr>
-      <w:proofErr w:type="spellStart"/>
       <w:r>
         <w:rPr>
           <w:rFonts w:asciiTheme="minorHAnsi" w:hAnsiTheme="minorHAnsi" w:cstheme="minorHAnsi"/>
@@ -410,7 +295,6 @@
         </w:rPr>
         <w:t>Test_setup_number_teams</w:t>
       </w:r>
-      <w:proofErr w:type="spellEnd"/>
     </w:p>
     <w:p>
       <w:pPr>
@@ -426,7 +310,6 @@
           <w:lang w:val="pt-BR"/>
         </w:rPr>
       </w:pPr>
-      <w:proofErr w:type="spellStart"/>
       <w:r>
         <w:rPr>
           <w:rFonts w:asciiTheme="minorHAnsi" w:hAnsiTheme="minorHAnsi" w:cstheme="minorHAnsi"/>
@@ -435,7 +318,6 @@
         </w:rPr>
         <w:t>Test_setup_league_type</w:t>
       </w:r>
-      <w:proofErr w:type="spellEnd"/>
     </w:p>
     <w:p>
       <w:pPr>
@@ -460,7 +342,6 @@
           <w:lang w:val="pt-BR"/>
         </w:rPr>
       </w:pPr>
-      <w:proofErr w:type="spellStart"/>
       <w:r>
         <w:rPr>
           <w:rFonts w:asciiTheme="minorHAnsi" w:hAnsiTheme="minorHAnsi" w:cstheme="minorHAnsi"/>
@@ -471,7 +352,6 @@
         </w:rPr>
         <w:t>test_setup_league_name</w:t>
       </w:r>
-      <w:proofErr w:type="spellEnd"/>
     </w:p>
     <w:p>
       <w:pPr>
@@ -504,7 +384,6 @@
           <w:lang w:val="pt-BR"/>
         </w:rPr>
       </w:pPr>
-      <w:proofErr w:type="spellStart"/>
       <w:r>
         <w:rPr>
           <w:rFonts w:asciiTheme="minorHAnsi" w:hAnsiTheme="minorHAnsi" w:cstheme="minorHAnsi"/>
@@ -515,33 +394,24 @@
         </w:rPr>
         <w:t>test_setup_number_teams</w:t>
       </w:r>
-      <w:proofErr w:type="spellEnd"/>
-    </w:p>
-    <w:p>
-      <w:pPr>
-        <w:pStyle w:val="Default"/>
-        <w:shd w:val="clear" w:color="auto" w:fill="FFFFFF" w:themeFill="background1"/>
-        <w:rPr>
-          <w:rFonts w:asciiTheme="minorHAnsi" w:hAnsiTheme="minorHAnsi" w:cstheme="minorHAnsi"/>
-          <w:color w:val="auto"/>
-          <w:lang w:val="pt-BR"/>
-        </w:rPr>
-      </w:pPr>
-      <w:r>
-        <w:rPr>
-          <w:rFonts w:asciiTheme="minorHAnsi" w:hAnsiTheme="minorHAnsi" w:cstheme="minorHAnsi"/>
-          <w:color w:val="auto"/>
-          <w:lang w:val="pt-BR"/>
-        </w:rPr>
-        <w:t xml:space="preserve">Verifica se o setup foi inicializado com o número de times </w:t>
-      </w:r>
-      <w:r>
-        <w:rPr>
-          <w:rFonts w:asciiTheme="minorHAnsi" w:hAnsiTheme="minorHAnsi" w:cstheme="minorHAnsi"/>
-          <w:color w:val="auto"/>
-          <w:lang w:val="pt-BR"/>
-        </w:rPr>
-        <w:t>correspondente ao código passado.</w:t>
+    </w:p>
+    <w:p>
+      <w:pPr>
+        <w:pStyle w:val="Default"/>
+        <w:shd w:val="clear" w:color="auto" w:fill="FFFFFF" w:themeFill="background1"/>
+        <w:rPr>
+          <w:rFonts w:asciiTheme="minorHAnsi" w:hAnsiTheme="minorHAnsi" w:cstheme="minorHAnsi"/>
+          <w:color w:val="auto"/>
+          <w:lang w:val="pt-BR"/>
+        </w:rPr>
+      </w:pPr>
+      <w:r>
+        <w:rPr>
+          <w:rFonts w:asciiTheme="minorHAnsi" w:hAnsiTheme="minorHAnsi" w:cstheme="minorHAnsi"/>
+          <w:color w:val="auto"/>
+          <w:lang w:val="pt-BR"/>
+        </w:rPr>
+        <w:t>Verifica se o setup foi inicializado com o número de times correspondente ao código passado.</w:t>
       </w:r>
     </w:p>
     <w:p>
@@ -556,7 +426,6 @@
           <w:lang w:val="pt-BR"/>
         </w:rPr>
       </w:pPr>
-      <w:proofErr w:type="spellStart"/>
       <w:r>
         <w:rPr>
           <w:rFonts w:asciiTheme="minorHAnsi" w:hAnsiTheme="minorHAnsi" w:cstheme="minorHAnsi"/>
@@ -567,33 +436,24 @@
         </w:rPr>
         <w:t>test_setup_league_type</w:t>
       </w:r>
-      <w:proofErr w:type="spellEnd"/>
-    </w:p>
-    <w:p>
-      <w:pPr>
-        <w:pStyle w:val="Default"/>
-        <w:shd w:val="clear" w:color="auto" w:fill="FFFFFF" w:themeFill="background1"/>
-        <w:rPr>
-          <w:rFonts w:asciiTheme="minorHAnsi" w:hAnsiTheme="minorHAnsi" w:cstheme="minorHAnsi"/>
-          <w:color w:val="auto"/>
-          <w:lang w:val="pt-BR"/>
-        </w:rPr>
-      </w:pPr>
-      <w:r>
-        <w:rPr>
-          <w:rFonts w:asciiTheme="minorHAnsi" w:hAnsiTheme="minorHAnsi" w:cstheme="minorHAnsi"/>
-          <w:color w:val="auto"/>
-          <w:lang w:val="pt-BR"/>
-        </w:rPr>
-        <w:t xml:space="preserve">Verifica se o setup foi inicializado com o tipo de liga correspondente </w:t>
-      </w:r>
-      <w:r>
-        <w:rPr>
-          <w:rFonts w:asciiTheme="minorHAnsi" w:hAnsiTheme="minorHAnsi" w:cstheme="minorHAnsi"/>
-          <w:color w:val="auto"/>
-          <w:lang w:val="pt-BR"/>
-        </w:rPr>
-        <w:t>ao código passado.</w:t>
+    </w:p>
+    <w:p>
+      <w:pPr>
+        <w:pStyle w:val="Default"/>
+        <w:shd w:val="clear" w:color="auto" w:fill="FFFFFF" w:themeFill="background1"/>
+        <w:rPr>
+          <w:rFonts w:asciiTheme="minorHAnsi" w:hAnsiTheme="minorHAnsi" w:cstheme="minorHAnsi"/>
+          <w:color w:val="auto"/>
+          <w:lang w:val="pt-BR"/>
+        </w:rPr>
+      </w:pPr>
+      <w:r>
+        <w:rPr>
+          <w:rFonts w:asciiTheme="minorHAnsi" w:hAnsiTheme="minorHAnsi" w:cstheme="minorHAnsi"/>
+          <w:color w:val="auto"/>
+          <w:lang w:val="pt-BR"/>
+        </w:rPr>
+        <w:t>Verifica se o setup foi inicializado com o tipo de liga correspondente ao código passado.</w:t>
       </w:r>
     </w:p>
     <w:p>
@@ -630,130 +490,67 @@
           <w:rFonts w:eastAsiaTheme="minorHAnsi"/>
           <w:lang w:val="pt-BR"/>
         </w:rPr>
-        <w:t xml:space="preserve">Módulo </w:t>
-      </w:r>
-      <w:proofErr w:type="spellStart"/>
-      <w:r>
-        <w:rPr>
-          <w:rFonts w:eastAsiaTheme="minorHAnsi"/>
-          <w:lang w:val="pt-BR"/>
-        </w:rPr>
-        <w:t>Extract_Data</w:t>
-      </w:r>
-      <w:proofErr w:type="spellEnd"/>
-    </w:p>
-    <w:p>
-      <w:pPr>
-        <w:pStyle w:val="Default"/>
-        <w:shd w:val="clear" w:color="auto" w:fill="FFFFFF" w:themeFill="background1"/>
-        <w:rPr>
-          <w:rFonts w:asciiTheme="minorHAnsi" w:hAnsiTheme="minorHAnsi" w:cstheme="minorHAnsi"/>
-          <w:color w:val="auto"/>
-          <w:lang w:val="pt-BR"/>
-        </w:rPr>
-      </w:pPr>
-    </w:p>
-    <w:p>
-      <w:pPr>
-        <w:pStyle w:val="Default"/>
-        <w:shd w:val="clear" w:color="auto" w:fill="FFFFFF" w:themeFill="background1"/>
-        <w:rPr>
-          <w:rFonts w:asciiTheme="minorHAnsi" w:hAnsiTheme="minorHAnsi" w:cstheme="minorHAnsi"/>
-          <w:color w:val="auto"/>
-          <w:lang w:val="pt-BR"/>
-        </w:rPr>
-      </w:pPr>
-      <w:r>
-        <w:rPr>
-          <w:rFonts w:asciiTheme="minorHAnsi" w:hAnsiTheme="minorHAnsi" w:cstheme="minorHAnsi"/>
-          <w:color w:val="auto"/>
-          <w:lang w:val="pt-BR"/>
-        </w:rPr>
-        <w:t xml:space="preserve">O </w:t>
-      </w:r>
-      <w:proofErr w:type="spellStart"/>
-      <w:r>
-        <w:rPr>
-          <w:rFonts w:asciiTheme="minorHAnsi" w:hAnsiTheme="minorHAnsi" w:cstheme="minorHAnsi"/>
-          <w:color w:val="auto"/>
-          <w:lang w:val="pt-BR"/>
-        </w:rPr>
-        <w:t>Extract_Data</w:t>
-      </w:r>
-      <w:proofErr w:type="spellEnd"/>
-      <w:r>
-        <w:rPr>
-          <w:rFonts w:asciiTheme="minorHAnsi" w:hAnsiTheme="minorHAnsi" w:cstheme="minorHAnsi"/>
-          <w:color w:val="auto"/>
-          <w:lang w:val="pt-BR"/>
-        </w:rPr>
-        <w:t xml:space="preserve"> é inicializado a partir de um objeto da classe </w:t>
-      </w:r>
-      <w:proofErr w:type="spellStart"/>
-      <w:r>
-        <w:rPr>
-          <w:rFonts w:asciiTheme="minorHAnsi" w:hAnsiTheme="minorHAnsi" w:cstheme="minorHAnsi"/>
-          <w:color w:val="auto"/>
-          <w:lang w:val="pt-BR"/>
-        </w:rPr>
-        <w:t>SetUp</w:t>
-      </w:r>
-      <w:proofErr w:type="spellEnd"/>
-      <w:r>
-        <w:rPr>
-          <w:rFonts w:asciiTheme="minorHAnsi" w:hAnsiTheme="minorHAnsi" w:cstheme="minorHAnsi"/>
-          <w:color w:val="auto"/>
-          <w:lang w:val="pt-BR"/>
-        </w:rPr>
-        <w:t>, e extrai os dados da liga correspondente.</w:t>
-      </w:r>
-    </w:p>
-    <w:p>
-      <w:pPr>
-        <w:pStyle w:val="Default"/>
-        <w:shd w:val="clear" w:color="auto" w:fill="FFFFFF" w:themeFill="background1"/>
-        <w:rPr>
-          <w:rFonts w:asciiTheme="minorHAnsi" w:hAnsiTheme="minorHAnsi" w:cstheme="minorHAnsi"/>
-          <w:color w:val="auto"/>
-          <w:lang w:val="pt-BR"/>
-        </w:rPr>
-      </w:pPr>
-    </w:p>
-    <w:p>
-      <w:pPr>
-        <w:pStyle w:val="Default"/>
-        <w:shd w:val="clear" w:color="auto" w:fill="FFFFFF" w:themeFill="background1"/>
-        <w:rPr>
-          <w:rFonts w:asciiTheme="minorHAnsi" w:hAnsiTheme="minorHAnsi" w:cstheme="minorHAnsi"/>
-          <w:color w:val="auto"/>
-          <w:lang w:val="pt-BR"/>
-        </w:rPr>
-      </w:pPr>
-      <w:r>
-        <w:rPr>
-          <w:rFonts w:asciiTheme="minorHAnsi" w:hAnsiTheme="minorHAnsi" w:cstheme="minorHAnsi"/>
-          <w:color w:val="auto"/>
-          <w:lang w:val="pt-BR"/>
-        </w:rPr>
-        <w:t xml:space="preserve">Para verificar se o objeto de </w:t>
-      </w:r>
-      <w:proofErr w:type="spellStart"/>
-      <w:r>
-        <w:rPr>
-          <w:rFonts w:asciiTheme="minorHAnsi" w:hAnsiTheme="minorHAnsi" w:cstheme="minorHAnsi"/>
-          <w:color w:val="auto"/>
-          <w:lang w:val="pt-BR"/>
-        </w:rPr>
-        <w:t>Extract_Data</w:t>
-      </w:r>
-      <w:proofErr w:type="spellEnd"/>
-      <w:r>
-        <w:rPr>
-          <w:rFonts w:asciiTheme="minorHAnsi" w:hAnsiTheme="minorHAnsi" w:cstheme="minorHAnsi"/>
-          <w:color w:val="auto"/>
-          <w:lang w:val="pt-BR"/>
-        </w:rPr>
-        <w:t xml:space="preserve"> foi inicializado corretamente, 2 testes foram realizados:</w:t>
+        <w:t>Módulo Extract_Data</w:t>
+      </w:r>
+    </w:p>
+    <w:p>
+      <w:pPr>
+        <w:pStyle w:val="Default"/>
+        <w:shd w:val="clear" w:color="auto" w:fill="FFFFFF" w:themeFill="background1"/>
+        <w:rPr>
+          <w:rFonts w:asciiTheme="minorHAnsi" w:hAnsiTheme="minorHAnsi" w:cstheme="minorHAnsi"/>
+          <w:color w:val="auto"/>
+          <w:lang w:val="pt-BR"/>
+        </w:rPr>
+      </w:pPr>
+    </w:p>
+    <w:p>
+      <w:pPr>
+        <w:pStyle w:val="Default"/>
+        <w:shd w:val="clear" w:color="auto" w:fill="FFFFFF" w:themeFill="background1"/>
+        <w:rPr>
+          <w:rFonts w:asciiTheme="minorHAnsi" w:hAnsiTheme="minorHAnsi" w:cstheme="minorHAnsi"/>
+          <w:color w:val="auto"/>
+          <w:lang w:val="pt-BR"/>
+        </w:rPr>
+      </w:pPr>
+      <w:r>
+        <w:rPr>
+          <w:rFonts w:asciiTheme="minorHAnsi" w:hAnsiTheme="minorHAnsi" w:cstheme="minorHAnsi"/>
+          <w:color w:val="auto"/>
+          <w:lang w:val="pt-BR"/>
+        </w:rPr>
+        <w:t>O Extract_Data é inicializado a partir de um objeto da classe SetUp, e extrai os dados da liga correspondente.</w:t>
+      </w:r>
+    </w:p>
+    <w:p>
+      <w:pPr>
+        <w:pStyle w:val="Default"/>
+        <w:shd w:val="clear" w:color="auto" w:fill="FFFFFF" w:themeFill="background1"/>
+        <w:rPr>
+          <w:rFonts w:asciiTheme="minorHAnsi" w:hAnsiTheme="minorHAnsi" w:cstheme="minorHAnsi"/>
+          <w:color w:val="auto"/>
+          <w:lang w:val="pt-BR"/>
+        </w:rPr>
+      </w:pPr>
+    </w:p>
+    <w:p>
+      <w:pPr>
+        <w:pStyle w:val="Default"/>
+        <w:shd w:val="clear" w:color="auto" w:fill="FFFFFF" w:themeFill="background1"/>
+        <w:rPr>
+          <w:rFonts w:asciiTheme="minorHAnsi" w:hAnsiTheme="minorHAnsi" w:cstheme="minorHAnsi"/>
+          <w:color w:val="auto"/>
+          <w:lang w:val="pt-BR"/>
+        </w:rPr>
+      </w:pPr>
+      <w:r>
+        <w:rPr>
+          <w:rFonts w:asciiTheme="minorHAnsi" w:hAnsiTheme="minorHAnsi" w:cstheme="minorHAnsi"/>
+          <w:color w:val="auto"/>
+          <w:lang w:val="pt-BR"/>
+        </w:rPr>
+        <w:t>Para verificar se o objeto de Extract_Data foi inicializado corretamente, 2 testes foram realizados:</w:t>
       </w:r>
     </w:p>
     <w:p>
@@ -769,7 +566,6 @@
           <w:color w:val="auto"/>
         </w:rPr>
       </w:pPr>
-      <w:proofErr w:type="spellStart"/>
       <w:r>
         <w:rPr>
           <w:rFonts w:asciiTheme="minorHAnsi" w:hAnsiTheme="minorHAnsi" w:cstheme="minorHAnsi"/>
@@ -777,7 +573,6 @@
         </w:rPr>
         <w:t>test_extraction_player_count</w:t>
       </w:r>
-      <w:proofErr w:type="spellEnd"/>
     </w:p>
     <w:p>
       <w:pPr>
@@ -821,7 +616,6 @@
           <w:color w:val="auto"/>
         </w:rPr>
       </w:pPr>
-      <w:proofErr w:type="spellStart"/>
       <w:r>
         <w:rPr>
           <w:rFonts w:asciiTheme="minorHAnsi" w:hAnsiTheme="minorHAnsi" w:cstheme="minorHAnsi"/>
@@ -831,43 +625,24 @@
         </w:rPr>
         <w:t>test_extraction_player_count</w:t>
       </w:r>
-      <w:proofErr w:type="spellEnd"/>
-    </w:p>
-    <w:p>
-      <w:pPr>
-        <w:pStyle w:val="Default"/>
-        <w:shd w:val="clear" w:color="auto" w:fill="FFFFFF" w:themeFill="background1"/>
-        <w:rPr>
-          <w:rFonts w:asciiTheme="minorHAnsi" w:hAnsiTheme="minorHAnsi" w:cstheme="minorHAnsi"/>
-          <w:color w:val="auto"/>
-          <w:lang w:val="pt-BR"/>
-        </w:rPr>
-      </w:pPr>
-      <w:r>
-        <w:rPr>
-          <w:rFonts w:asciiTheme="minorHAnsi" w:hAnsiTheme="minorHAnsi" w:cstheme="minorHAnsi"/>
-          <w:color w:val="auto"/>
-          <w:lang w:val="pt-BR"/>
-        </w:rPr>
-        <w:t>Verifica se o objeto criado contém o atributo “</w:t>
-      </w:r>
-      <w:proofErr w:type="spellStart"/>
-      <w:r>
-        <w:rPr>
-          <w:rFonts w:asciiTheme="minorHAnsi" w:hAnsiTheme="minorHAnsi" w:cstheme="minorHAnsi"/>
-          <w:color w:val="auto"/>
-          <w:lang w:val="pt-BR"/>
-        </w:rPr>
-        <w:t>players_per_team</w:t>
-      </w:r>
-      <w:proofErr w:type="spellEnd"/>
-      <w:r>
-        <w:rPr>
-          <w:rFonts w:asciiTheme="minorHAnsi" w:hAnsiTheme="minorHAnsi" w:cstheme="minorHAnsi"/>
-          <w:color w:val="auto"/>
-          <w:lang w:val="pt-BR"/>
-        </w:rPr>
-        <w:t>”</w:t>
+    </w:p>
+    <w:p>
+      <w:pPr>
+        <w:pStyle w:val="Default"/>
+        <w:shd w:val="clear" w:color="auto" w:fill="FFFFFF" w:themeFill="background1"/>
+        <w:rPr>
+          <w:rFonts w:asciiTheme="minorHAnsi" w:hAnsiTheme="minorHAnsi" w:cstheme="minorHAnsi"/>
+          <w:color w:val="auto"/>
+          <w:lang w:val="pt-BR"/>
+        </w:rPr>
+      </w:pPr>
+      <w:r>
+        <w:rPr>
+          <w:rFonts w:asciiTheme="minorHAnsi" w:hAnsiTheme="minorHAnsi" w:cstheme="minorHAnsi"/>
+          <w:color w:val="auto"/>
+          <w:lang w:val="pt-BR"/>
+        </w:rPr>
+        <w:t>Verifica se o objeto criado contém o atributo “players_per_team”</w:t>
       </w:r>
       <w:r>
         <w:rPr>
@@ -929,41 +704,7 @@
           <w:lang w:val="pt-BR"/>
         </w:rPr>
         <w:lastRenderedPageBreak/>
-        <w:t xml:space="preserve">Carrega o arquivo </w:t>
-      </w:r>
-      <w:proofErr w:type="spellStart"/>
-      <w:r>
-        <w:rPr>
-          <w:rFonts w:asciiTheme="minorHAnsi" w:hAnsiTheme="minorHAnsi" w:cstheme="minorHAnsi"/>
-          <w:color w:val="auto"/>
-          <w:lang w:val="pt-BR"/>
-        </w:rPr>
-        <w:t>json</w:t>
-      </w:r>
-      <w:proofErr w:type="spellEnd"/>
-      <w:r>
-        <w:rPr>
-          <w:rFonts w:asciiTheme="minorHAnsi" w:hAnsiTheme="minorHAnsi" w:cstheme="minorHAnsi"/>
-          <w:color w:val="auto"/>
-          <w:lang w:val="pt-BR"/>
-        </w:rPr>
-        <w:t xml:space="preserve"> com os dados </w:t>
-      </w:r>
-      <w:r>
-        <w:rPr>
-          <w:rFonts w:asciiTheme="minorHAnsi" w:hAnsiTheme="minorHAnsi" w:cstheme="minorHAnsi"/>
-          <w:color w:val="auto"/>
-          <w:lang w:val="pt-BR"/>
-        </w:rPr>
-        <w:t xml:space="preserve">extraídos </w:t>
-      </w:r>
-      <w:r>
-        <w:rPr>
-          <w:rFonts w:asciiTheme="minorHAnsi" w:hAnsiTheme="minorHAnsi" w:cstheme="minorHAnsi"/>
-          <w:color w:val="auto"/>
-          <w:lang w:val="pt-BR"/>
-        </w:rPr>
-        <w:t>pela classe, usando o caminho para o diretório contido como atributo do objeto, e verifica se os dados extraídos pelo objeto estão corretos. Essa checagem é feita ao observar um elemento específico do conjunto de dados extraídos, para ver se o seu valor bate com o valor correspondente para a liga.</w:t>
+        <w:t>Carrega o arquivo json com os dados extraídos pela classe, usando o caminho para o diretório contido como atributo do objeto, e verifica se os dados extraídos pelo objeto estão corretos. Essa checagem é feita ao observar um elemento específico do conjunto de dados extraídos, para ver se o seu valor bate com o valor correspondente para a liga.</w:t>
       </w:r>
     </w:p>
     <w:p>
@@ -996,277 +737,73 @@
           <w:lang w:val="pt-BR"/>
         </w:rPr>
       </w:pPr>
-      <w:proofErr w:type="spellStart"/>
       <w:r>
         <w:rPr>
           <w:rFonts w:eastAsiaTheme="minorHAnsi"/>
           <w:lang w:val="pt-BR"/>
         </w:rPr>
-        <w:t>Módulo</w:t>
-      </w:r>
-      <w:proofErr w:type="spellEnd"/>
-      <w:r>
-        <w:rPr>
-          <w:rFonts w:eastAsiaTheme="minorHAnsi"/>
-          <w:lang w:val="pt-BR"/>
-        </w:rPr>
-        <w:t xml:space="preserve"> </w:t>
-      </w:r>
-      <w:proofErr w:type="spellStart"/>
-      <w:r>
-        <w:rPr>
-          <w:rFonts w:eastAsiaTheme="minorHAnsi"/>
-          <w:lang w:val="pt-BR"/>
-        </w:rPr>
-        <w:t>Data_Organizer</w:t>
-      </w:r>
-      <w:proofErr w:type="spellEnd"/>
-    </w:p>
-    <w:p>
-      <w:pPr>
-        <w:pStyle w:val="Default"/>
-        <w:shd w:val="clear" w:color="auto" w:fill="FFFFFF" w:themeFill="background1"/>
-        <w:rPr>
-          <w:rFonts w:asciiTheme="minorHAnsi" w:hAnsiTheme="minorHAnsi" w:cstheme="minorHAnsi"/>
-          <w:color w:val="auto"/>
-          <w:lang w:val="pt-BR"/>
-        </w:rPr>
-      </w:pPr>
-    </w:p>
-    <w:p>
-      <w:pPr>
-        <w:pStyle w:val="Default"/>
-        <w:shd w:val="clear" w:color="auto" w:fill="FFFFFF" w:themeFill="background1"/>
-        <w:rPr>
-          <w:rFonts w:asciiTheme="minorHAnsi" w:hAnsiTheme="minorHAnsi" w:cstheme="minorHAnsi"/>
-          <w:color w:val="auto"/>
-          <w:lang w:val="pt-BR"/>
-        </w:rPr>
-      </w:pPr>
-      <w:r>
-        <w:rPr>
-          <w:rFonts w:asciiTheme="minorHAnsi" w:hAnsiTheme="minorHAnsi" w:cstheme="minorHAnsi"/>
-          <w:color w:val="auto"/>
-          <w:lang w:val="pt-BR"/>
-        </w:rPr>
-        <w:t xml:space="preserve">O </w:t>
-      </w:r>
-      <w:proofErr w:type="spellStart"/>
-      <w:r>
-        <w:rPr>
-          <w:rFonts w:asciiTheme="minorHAnsi" w:hAnsiTheme="minorHAnsi" w:cstheme="minorHAnsi"/>
-          <w:color w:val="auto"/>
-          <w:lang w:val="pt-BR"/>
-        </w:rPr>
-        <w:t>Data_Organizer</w:t>
-      </w:r>
-      <w:proofErr w:type="spellEnd"/>
-      <w:r>
-        <w:rPr>
-          <w:rFonts w:asciiTheme="minorHAnsi" w:hAnsiTheme="minorHAnsi" w:cstheme="minorHAnsi"/>
-          <w:color w:val="auto"/>
-          <w:lang w:val="pt-BR"/>
-        </w:rPr>
-        <w:t xml:space="preserve"> </w:t>
-      </w:r>
-      <w:r>
-        <w:rPr>
-          <w:rFonts w:asciiTheme="minorHAnsi" w:hAnsiTheme="minorHAnsi" w:cstheme="minorHAnsi"/>
-          <w:color w:val="auto"/>
-          <w:lang w:val="pt-BR"/>
-        </w:rPr>
-        <w:t>é inicializado a partir d</w:t>
-      </w:r>
-      <w:r>
-        <w:rPr>
-          <w:rFonts w:asciiTheme="minorHAnsi" w:hAnsiTheme="minorHAnsi" w:cstheme="minorHAnsi"/>
-          <w:color w:val="auto"/>
-          <w:lang w:val="pt-BR"/>
-        </w:rPr>
-        <w:t>o</w:t>
-      </w:r>
-      <w:r>
-        <w:rPr>
-          <w:rFonts w:asciiTheme="minorHAnsi" w:hAnsiTheme="minorHAnsi" w:cstheme="minorHAnsi"/>
-          <w:color w:val="auto"/>
-          <w:lang w:val="pt-BR"/>
-        </w:rPr>
-        <w:t xml:space="preserve"> </w:t>
-      </w:r>
-      <w:r>
-        <w:rPr>
-          <w:rFonts w:asciiTheme="minorHAnsi" w:hAnsiTheme="minorHAnsi" w:cstheme="minorHAnsi"/>
-          <w:color w:val="auto"/>
-          <w:lang w:val="pt-BR"/>
-        </w:rPr>
-        <w:t xml:space="preserve">mesmo </w:t>
-      </w:r>
-      <w:r>
-        <w:rPr>
-          <w:rFonts w:asciiTheme="minorHAnsi" w:hAnsiTheme="minorHAnsi" w:cstheme="minorHAnsi"/>
-          <w:color w:val="auto"/>
-          <w:lang w:val="pt-BR"/>
-        </w:rPr>
-        <w:t xml:space="preserve">objeto da classe </w:t>
-      </w:r>
-      <w:proofErr w:type="spellStart"/>
-      <w:r>
-        <w:rPr>
-          <w:rFonts w:asciiTheme="minorHAnsi" w:hAnsiTheme="minorHAnsi" w:cstheme="minorHAnsi"/>
-          <w:color w:val="auto"/>
-          <w:lang w:val="pt-BR"/>
-        </w:rPr>
-        <w:t>SetUp</w:t>
-      </w:r>
-      <w:proofErr w:type="spellEnd"/>
-      <w:r>
-        <w:rPr>
-          <w:rFonts w:asciiTheme="minorHAnsi" w:hAnsiTheme="minorHAnsi" w:cstheme="minorHAnsi"/>
-          <w:color w:val="auto"/>
-          <w:lang w:val="pt-BR"/>
-        </w:rPr>
-        <w:t xml:space="preserve">, </w:t>
-      </w:r>
-      <w:r>
-        <w:rPr>
-          <w:rFonts w:asciiTheme="minorHAnsi" w:hAnsiTheme="minorHAnsi" w:cstheme="minorHAnsi"/>
-          <w:color w:val="auto"/>
-          <w:lang w:val="pt-BR"/>
-        </w:rPr>
-        <w:t xml:space="preserve">lê os dados </w:t>
-      </w:r>
-      <w:r>
-        <w:rPr>
-          <w:rFonts w:asciiTheme="minorHAnsi" w:hAnsiTheme="minorHAnsi" w:cstheme="minorHAnsi"/>
-          <w:color w:val="auto"/>
-          <w:lang w:val="pt-BR"/>
-        </w:rPr>
-        <w:t>extra</w:t>
-      </w:r>
-      <w:r>
-        <w:rPr>
-          <w:rFonts w:asciiTheme="minorHAnsi" w:hAnsiTheme="minorHAnsi" w:cstheme="minorHAnsi"/>
-          <w:color w:val="auto"/>
-          <w:lang w:val="pt-BR"/>
-        </w:rPr>
-        <w:t>ídos</w:t>
-      </w:r>
-      <w:r>
-        <w:rPr>
-          <w:rFonts w:asciiTheme="minorHAnsi" w:hAnsiTheme="minorHAnsi" w:cstheme="minorHAnsi"/>
-          <w:color w:val="auto"/>
-          <w:lang w:val="pt-BR"/>
-        </w:rPr>
-        <w:t xml:space="preserve"> </w:t>
-      </w:r>
-      <w:r>
-        <w:rPr>
-          <w:rFonts w:asciiTheme="minorHAnsi" w:hAnsiTheme="minorHAnsi" w:cstheme="minorHAnsi"/>
-          <w:color w:val="auto"/>
-          <w:lang w:val="pt-BR"/>
-        </w:rPr>
-        <w:t xml:space="preserve">para a </w:t>
-      </w:r>
-      <w:r>
-        <w:rPr>
-          <w:rFonts w:asciiTheme="minorHAnsi" w:hAnsiTheme="minorHAnsi" w:cstheme="minorHAnsi"/>
-          <w:color w:val="auto"/>
-          <w:lang w:val="pt-BR"/>
-        </w:rPr>
-        <w:t>liga correspondente</w:t>
-      </w:r>
-      <w:r>
-        <w:rPr>
-          <w:rFonts w:asciiTheme="minorHAnsi" w:hAnsiTheme="minorHAnsi" w:cstheme="minorHAnsi"/>
-          <w:color w:val="auto"/>
-          <w:lang w:val="pt-BR"/>
-        </w:rPr>
-        <w:t xml:space="preserve"> e organiza os mesmos em um objeto da </w:t>
-      </w:r>
-      <w:proofErr w:type="spellStart"/>
-      <w:r>
-        <w:rPr>
-          <w:rFonts w:asciiTheme="minorHAnsi" w:hAnsiTheme="minorHAnsi" w:cstheme="minorHAnsi"/>
-          <w:color w:val="auto"/>
-          <w:lang w:val="pt-BR"/>
-        </w:rPr>
-        <w:t>calsse</w:t>
-      </w:r>
-      <w:proofErr w:type="spellEnd"/>
-      <w:r>
-        <w:rPr>
-          <w:rFonts w:asciiTheme="minorHAnsi" w:hAnsiTheme="minorHAnsi" w:cstheme="minorHAnsi"/>
-          <w:color w:val="auto"/>
-          <w:lang w:val="pt-BR"/>
-        </w:rPr>
-        <w:t xml:space="preserve"> </w:t>
-      </w:r>
-      <w:proofErr w:type="spellStart"/>
-      <w:r>
-        <w:rPr>
-          <w:rFonts w:asciiTheme="minorHAnsi" w:hAnsiTheme="minorHAnsi" w:cstheme="minorHAnsi"/>
-          <w:color w:val="auto"/>
-          <w:lang w:val="pt-BR"/>
-        </w:rPr>
-        <w:t>DataFrame</w:t>
-      </w:r>
-      <w:proofErr w:type="spellEnd"/>
-      <w:r>
-        <w:rPr>
-          <w:rFonts w:asciiTheme="minorHAnsi" w:hAnsiTheme="minorHAnsi" w:cstheme="minorHAnsi"/>
-          <w:color w:val="auto"/>
-          <w:lang w:val="pt-BR"/>
-        </w:rPr>
-        <w:t xml:space="preserve"> </w:t>
-      </w:r>
-      <w:r>
-        <w:rPr>
-          <w:rFonts w:asciiTheme="minorHAnsi" w:hAnsiTheme="minorHAnsi" w:cstheme="minorHAnsi"/>
-          <w:color w:val="auto"/>
-          <w:lang w:val="pt-BR"/>
-        </w:rPr>
-        <w:t>da biblioteca pandas.</w:t>
-      </w:r>
-    </w:p>
-    <w:p>
-      <w:pPr>
-        <w:pStyle w:val="Default"/>
-        <w:shd w:val="clear" w:color="auto" w:fill="FFFFFF" w:themeFill="background1"/>
-        <w:rPr>
-          <w:rFonts w:asciiTheme="minorHAnsi" w:hAnsiTheme="minorHAnsi" w:cstheme="minorHAnsi"/>
-          <w:color w:val="auto"/>
-          <w:lang w:val="pt-BR"/>
-        </w:rPr>
-      </w:pPr>
-    </w:p>
-    <w:p>
-      <w:pPr>
-        <w:pStyle w:val="Default"/>
-        <w:shd w:val="clear" w:color="auto" w:fill="FFFFFF" w:themeFill="background1"/>
-        <w:rPr>
-          <w:rFonts w:asciiTheme="minorHAnsi" w:hAnsiTheme="minorHAnsi" w:cstheme="minorHAnsi"/>
-          <w:color w:val="auto"/>
-          <w:lang w:val="pt-BR"/>
-        </w:rPr>
-      </w:pPr>
-      <w:r>
-        <w:rPr>
-          <w:rFonts w:asciiTheme="minorHAnsi" w:hAnsiTheme="minorHAnsi" w:cstheme="minorHAnsi"/>
-          <w:color w:val="auto"/>
-          <w:lang w:val="pt-BR"/>
-        </w:rPr>
-        <w:t xml:space="preserve">Para verificar se o objeto de </w:t>
-      </w:r>
-      <w:proofErr w:type="spellStart"/>
-      <w:r>
-        <w:rPr>
-          <w:rFonts w:asciiTheme="minorHAnsi" w:hAnsiTheme="minorHAnsi" w:cstheme="minorHAnsi"/>
-          <w:color w:val="auto"/>
-          <w:lang w:val="pt-BR"/>
-        </w:rPr>
-        <w:t>Data_Organizer</w:t>
-      </w:r>
-      <w:proofErr w:type="spellEnd"/>
+        <w:t>Módulo Data_Organizer</w:t>
+      </w:r>
+    </w:p>
+    <w:p>
+      <w:pPr>
+        <w:pStyle w:val="Default"/>
+        <w:shd w:val="clear" w:color="auto" w:fill="FFFFFF" w:themeFill="background1"/>
+        <w:rPr>
+          <w:rFonts w:asciiTheme="minorHAnsi" w:hAnsiTheme="minorHAnsi" w:cstheme="minorHAnsi"/>
+          <w:color w:val="auto"/>
+          <w:lang w:val="pt-BR"/>
+        </w:rPr>
+      </w:pPr>
+    </w:p>
+    <w:p>
+      <w:pPr>
+        <w:pStyle w:val="Default"/>
+        <w:shd w:val="clear" w:color="auto" w:fill="FFFFFF" w:themeFill="background1"/>
+        <w:rPr>
+          <w:rFonts w:asciiTheme="minorHAnsi" w:hAnsiTheme="minorHAnsi" w:cstheme="minorHAnsi"/>
+          <w:color w:val="auto"/>
+          <w:lang w:val="pt-BR"/>
+        </w:rPr>
+      </w:pPr>
+      <w:r>
+        <w:rPr>
+          <w:rFonts w:asciiTheme="minorHAnsi" w:hAnsiTheme="minorHAnsi" w:cstheme="minorHAnsi"/>
+          <w:color w:val="auto"/>
+          <w:lang w:val="pt-BR"/>
+        </w:rPr>
+        <w:t>O Data_Organizer é inicializado a partir do mesmo objeto da classe SetUp, lê os dados extraídos para a liga correspondente e organiza os mesmos em um objeto da calsse DataFrame da biblioteca pandas.</w:t>
+      </w:r>
+    </w:p>
+    <w:p>
+      <w:pPr>
+        <w:pStyle w:val="Default"/>
+        <w:shd w:val="clear" w:color="auto" w:fill="FFFFFF" w:themeFill="background1"/>
+        <w:rPr>
+          <w:rFonts w:asciiTheme="minorHAnsi" w:hAnsiTheme="minorHAnsi" w:cstheme="minorHAnsi"/>
+          <w:color w:val="auto"/>
+          <w:lang w:val="pt-BR"/>
+        </w:rPr>
+      </w:pPr>
+    </w:p>
+    <w:p>
+      <w:pPr>
+        <w:pStyle w:val="Default"/>
+        <w:shd w:val="clear" w:color="auto" w:fill="FFFFFF" w:themeFill="background1"/>
+        <w:rPr>
+          <w:rFonts w:asciiTheme="minorHAnsi" w:hAnsiTheme="minorHAnsi" w:cstheme="minorHAnsi"/>
+          <w:color w:val="auto"/>
+          <w:lang w:val="pt-BR"/>
+        </w:rPr>
+      </w:pPr>
+      <w:r>
+        <w:rPr>
+          <w:rFonts w:asciiTheme="minorHAnsi" w:hAnsiTheme="minorHAnsi" w:cstheme="minorHAnsi"/>
+          <w:color w:val="auto"/>
+          <w:lang w:val="pt-BR"/>
+        </w:rPr>
+        <w:t>Para verificar se o objeto de Data_Organizer</w:t>
+      </w:r>
       <w:r>
         <w:rPr>
           <w:rFonts w:asciiTheme="minorHAnsi" w:hAnsiTheme="minorHAnsi" w:cstheme="minorHAnsi"/>
@@ -1275,47 +812,21 @@
         </w:rPr>
         <w:t xml:space="preserve"> (</w:t>
       </w:r>
-      <w:proofErr w:type="spellStart"/>
       <w:r>
         <w:rPr>
           <w:rFonts w:asciiTheme="minorHAnsi" w:eastAsia="Times New Roman" w:hAnsiTheme="minorHAnsi" w:cstheme="minorHAnsi"/>
           <w:color w:val="auto"/>
           <w:lang w:val="pt-BR"/>
         </w:rPr>
-        <w:t>Teams_Weekly_Data_Organizer</w:t>
-      </w:r>
-      <w:proofErr w:type="spellEnd"/>
-      <w:r>
-        <w:rPr>
-          <w:rFonts w:asciiTheme="minorHAnsi" w:eastAsia="Times New Roman" w:hAnsiTheme="minorHAnsi" w:cstheme="minorHAnsi"/>
-          <w:color w:val="auto"/>
-          <w:lang w:val="pt-BR"/>
-        </w:rPr>
-        <w:t>)</w:t>
-      </w:r>
-      <w:r>
-        <w:rPr>
-          <w:rFonts w:asciiTheme="minorHAnsi" w:hAnsiTheme="minorHAnsi" w:cstheme="minorHAnsi"/>
-          <w:color w:val="auto"/>
-          <w:lang w:val="pt-BR"/>
-        </w:rPr>
-        <w:t xml:space="preserve"> foi inicializado corretamente, </w:t>
-      </w:r>
-      <w:r>
-        <w:rPr>
-          <w:rFonts w:asciiTheme="minorHAnsi" w:hAnsiTheme="minorHAnsi" w:cstheme="minorHAnsi"/>
-          <w:color w:val="auto"/>
-          <w:lang w:val="pt-BR"/>
-        </w:rPr>
-        <w:t>3</w:t>
-      </w:r>
-      <w:r>
-        <w:rPr>
-          <w:rFonts w:asciiTheme="minorHAnsi" w:hAnsiTheme="minorHAnsi" w:cstheme="minorHAnsi"/>
-          <w:color w:val="auto"/>
-          <w:lang w:val="pt-BR"/>
-        </w:rPr>
-        <w:t xml:space="preserve"> testes foram realizados:</w:t>
+        <w:t>Teams_Weekly_Data_Organizer)</w:t>
+      </w:r>
+      <w:r>
+        <w:rPr>
+          <w:rFonts w:asciiTheme="minorHAnsi" w:hAnsiTheme="minorHAnsi" w:cstheme="minorHAnsi"/>
+          <w:color w:val="auto"/>
+          <w:lang w:val="pt-BR"/>
+        </w:rPr>
+        <w:t xml:space="preserve"> foi inicializado corretamente, 3 testes foram realizados:</w:t>
       </w:r>
     </w:p>
     <w:p>
@@ -1334,7 +845,6 @@
           <w:lang w:val="pt-BR"/>
         </w:rPr>
       </w:pPr>
-      <w:proofErr w:type="spellStart"/>
       <w:r>
         <w:rPr>
           <w:rFonts w:cstheme="minorHAnsi"/>
@@ -1342,17 +852,7 @@
           <w:szCs w:val="24"/>
           <w:lang w:val="pt-BR"/>
         </w:rPr>
-        <w:t>test_organizer_current_week</w:t>
-      </w:r>
-      <w:proofErr w:type="spellEnd"/>
-      <w:r>
-        <w:rPr>
-          <w:rFonts w:cstheme="minorHAnsi"/>
-          <w:sz w:val="24"/>
-          <w:szCs w:val="24"/>
-          <w:lang w:val="pt-BR"/>
-        </w:rPr>
-        <w:t xml:space="preserve"> </w:t>
+        <w:t xml:space="preserve">test_organizer_current_week </w:t>
       </w:r>
     </w:p>
     <w:p>
@@ -1371,7 +871,6 @@
           <w:lang w:val="pt-BR"/>
         </w:rPr>
       </w:pPr>
-      <w:proofErr w:type="spellStart"/>
       <w:r>
         <w:rPr>
           <w:rFonts w:cstheme="minorHAnsi"/>
@@ -1381,7 +880,6 @@
         </w:rPr>
         <w:t>test_organizer_data_output</w:t>
       </w:r>
-      <w:proofErr w:type="spellEnd"/>
     </w:p>
     <w:p>
       <w:pPr>
@@ -1434,7 +932,6 @@
           <w:lang w:val="pt-BR"/>
         </w:rPr>
       </w:pPr>
-      <w:proofErr w:type="spellStart"/>
       <w:r>
         <w:rPr>
           <w:rFonts w:cstheme="minorHAnsi"/>
@@ -1446,7 +943,6 @@
         </w:rPr>
         <w:t>test_organizer_current_week</w:t>
       </w:r>
-      <w:proofErr w:type="spellEnd"/>
     </w:p>
     <w:p>
       <w:pPr>
@@ -1466,74 +962,7 @@
           <w:szCs w:val="24"/>
           <w:lang w:val="pt-BR"/>
         </w:rPr>
-        <w:t xml:space="preserve">Verifica se o objeto </w:t>
-      </w:r>
-      <w:r>
-        <w:rPr>
-          <w:rFonts w:cstheme="minorHAnsi"/>
-          <w:sz w:val="24"/>
-          <w:szCs w:val="24"/>
-          <w:lang w:val="pt-BR"/>
-        </w:rPr>
-        <w:t>criado contém o atributo “</w:t>
-      </w:r>
-      <w:proofErr w:type="spellStart"/>
-      <w:r>
-        <w:rPr>
-          <w:rFonts w:cstheme="minorHAnsi"/>
-          <w:sz w:val="24"/>
-          <w:szCs w:val="24"/>
-          <w:lang w:val="pt-BR"/>
-        </w:rPr>
-        <w:t>current_week</w:t>
-      </w:r>
-      <w:proofErr w:type="spellEnd"/>
-      <w:r>
-        <w:rPr>
-          <w:rFonts w:cstheme="minorHAnsi"/>
-          <w:sz w:val="24"/>
-          <w:szCs w:val="24"/>
-          <w:lang w:val="pt-BR"/>
-        </w:rPr>
-        <w:t xml:space="preserve">” com o valor correspondente </w:t>
-      </w:r>
-      <w:r>
-        <w:rPr>
-          <w:rFonts w:cstheme="minorHAnsi"/>
-          <w:sz w:val="24"/>
-          <w:szCs w:val="24"/>
-          <w:lang w:val="pt-BR"/>
-        </w:rPr>
-        <w:t xml:space="preserve">ao objeto da classe </w:t>
-      </w:r>
-      <w:proofErr w:type="spellStart"/>
-      <w:r>
-        <w:rPr>
-          <w:rFonts w:cstheme="minorHAnsi"/>
-          <w:sz w:val="24"/>
-          <w:szCs w:val="24"/>
-          <w:lang w:val="pt-BR"/>
-        </w:rPr>
-        <w:t>SetUp</w:t>
-      </w:r>
-      <w:proofErr w:type="spellEnd"/>
-      <w:r>
-        <w:rPr>
-          <w:rFonts w:cstheme="minorHAnsi"/>
-          <w:sz w:val="24"/>
-          <w:szCs w:val="24"/>
-          <w:lang w:val="pt-BR"/>
-        </w:rPr>
-        <w:t xml:space="preserve"> usado para inicializar a classe</w:t>
-      </w:r>
-      <w:r>
-        <w:rPr>
-          <w:rFonts w:cstheme="minorHAnsi"/>
-          <w:sz w:val="24"/>
-          <w:szCs w:val="24"/>
-          <w:lang w:val="pt-BR"/>
-        </w:rPr>
-        <w:t>.</w:t>
+        <w:t>Verifica se o objeto criado contém o atributo “current_week” com o valor correspondente ao objeto da classe SetUp usado para inicializar a classe.</w:t>
       </w:r>
     </w:p>
     <w:p>
@@ -1561,7 +990,6 @@
           <w:lang w:val="pt-BR"/>
         </w:rPr>
       </w:pPr>
-      <w:proofErr w:type="spellStart"/>
       <w:r>
         <w:rPr>
           <w:rFonts w:cstheme="minorHAnsi"/>
@@ -1573,7 +1001,6 @@
         </w:rPr>
         <w:t>test_organizer_data_output</w:t>
       </w:r>
-      <w:proofErr w:type="spellEnd"/>
     </w:p>
     <w:p>
       <w:pPr>
@@ -1593,27 +1020,7 @@
           <w:szCs w:val="24"/>
           <w:lang w:val="pt-BR"/>
         </w:rPr>
-        <w:t xml:space="preserve">Verifica se os atributos contendo os outputs da classe são do tipo correto, um objeto da classe </w:t>
-      </w:r>
-      <w:proofErr w:type="spellStart"/>
-      <w:r>
-        <w:rPr>
-          <w:rFonts w:cstheme="minorHAnsi"/>
-          <w:sz w:val="24"/>
-          <w:szCs w:val="24"/>
-          <w:lang w:val="pt-BR"/>
-        </w:rPr>
-        <w:t>DataFrame</w:t>
-      </w:r>
-      <w:proofErr w:type="spellEnd"/>
-      <w:r>
-        <w:rPr>
-          <w:rFonts w:cstheme="minorHAnsi"/>
-          <w:sz w:val="24"/>
-          <w:szCs w:val="24"/>
-          <w:lang w:val="pt-BR"/>
-        </w:rPr>
-        <w:t>, da biblioteca pandas.</w:t>
+        <w:t>Verifica se os atributos contendo os outputs da classe são do tipo correto, um objeto da classe DataFrame, da biblioteca pandas.</w:t>
       </w:r>
     </w:p>
     <w:p>
@@ -1669,49 +1076,7 @@
           <w:color w:val="auto"/>
           <w:lang w:val="pt-BR"/>
         </w:rPr>
-        <w:t xml:space="preserve">Verifica se o </w:t>
-      </w:r>
-      <w:proofErr w:type="spellStart"/>
-      <w:r>
-        <w:rPr>
-          <w:rFonts w:asciiTheme="minorHAnsi" w:hAnsiTheme="minorHAnsi" w:cstheme="minorHAnsi"/>
-          <w:color w:val="auto"/>
-          <w:lang w:val="pt-BR"/>
-        </w:rPr>
-        <w:t>DataFrame</w:t>
-      </w:r>
-      <w:proofErr w:type="spellEnd"/>
-      <w:r>
-        <w:rPr>
-          <w:rFonts w:asciiTheme="minorHAnsi" w:hAnsiTheme="minorHAnsi" w:cstheme="minorHAnsi"/>
-          <w:color w:val="auto"/>
-          <w:lang w:val="pt-BR"/>
-        </w:rPr>
-        <w:t xml:space="preserve"> criado para organizar os dados </w:t>
-      </w:r>
-      <w:r>
-        <w:rPr>
-          <w:rFonts w:asciiTheme="minorHAnsi" w:hAnsiTheme="minorHAnsi" w:cstheme="minorHAnsi"/>
-          <w:color w:val="auto"/>
-          <w:lang w:val="pt-BR"/>
-        </w:rPr>
-        <w:t>est</w:t>
-      </w:r>
-      <w:r>
-        <w:rPr>
-          <w:rFonts w:asciiTheme="minorHAnsi" w:hAnsiTheme="minorHAnsi" w:cstheme="minorHAnsi"/>
-          <w:color w:val="auto"/>
-          <w:lang w:val="pt-BR"/>
-        </w:rPr>
-        <w:t xml:space="preserve">á com os valores </w:t>
-      </w:r>
-      <w:r>
-        <w:rPr>
-          <w:rFonts w:asciiTheme="minorHAnsi" w:hAnsiTheme="minorHAnsi" w:cstheme="minorHAnsi"/>
-          <w:color w:val="auto"/>
-          <w:lang w:val="pt-BR"/>
-        </w:rPr>
-        <w:t>corretos. Essa checagem é feita ao observar um elemento específico do conjunto de dados extraídos, para ver se o seu valor bate com o valor correspondente para a liga.</w:t>
+        <w:t>Verifica se o DataFrame criado para organizar os dados está com os valores corretos. Essa checagem é feita ao observar um elemento específico do conjunto de dados extraídos, para ver se o seu valor bate com o valor correspondente para a liga.</w:t>
       </w:r>
     </w:p>
     <w:p>
@@ -1755,162 +1120,42 @@
           <w:lang w:val="pt-BR"/>
         </w:rPr>
       </w:pPr>
-      <w:proofErr w:type="spellStart"/>
       <w:r>
         <w:rPr>
           <w:rFonts w:eastAsiaTheme="minorHAnsi"/>
           <w:lang w:val="pt-BR"/>
         </w:rPr>
-        <w:t>Módulo</w:t>
-      </w:r>
-      <w:proofErr w:type="spellEnd"/>
-      <w:r>
-        <w:rPr>
-          <w:rFonts w:eastAsiaTheme="minorHAnsi"/>
-          <w:lang w:val="pt-BR"/>
-        </w:rPr>
-        <w:t xml:space="preserve"> </w:t>
-      </w:r>
-      <w:proofErr w:type="spellStart"/>
-      <w:r>
-        <w:rPr>
-          <w:rFonts w:eastAsiaTheme="minorHAnsi"/>
-          <w:lang w:val="pt-BR"/>
-        </w:rPr>
-        <w:t>Data_Visualization</w:t>
-      </w:r>
-      <w:proofErr w:type="spellEnd"/>
-    </w:p>
-    <w:p>
-      <w:pPr>
-        <w:pStyle w:val="Default"/>
-        <w:shd w:val="clear" w:color="auto" w:fill="FFFFFF" w:themeFill="background1"/>
-        <w:rPr>
-          <w:rFonts w:asciiTheme="minorHAnsi" w:hAnsiTheme="minorHAnsi" w:cstheme="minorHAnsi"/>
-          <w:color w:val="auto"/>
-          <w:lang w:val="pt-BR"/>
-        </w:rPr>
-      </w:pPr>
-    </w:p>
-    <w:p>
-      <w:pPr>
-        <w:pStyle w:val="Default"/>
-        <w:shd w:val="clear" w:color="auto" w:fill="FFFFFF" w:themeFill="background1"/>
-        <w:rPr>
-          <w:rFonts w:asciiTheme="minorHAnsi" w:hAnsiTheme="minorHAnsi" w:cstheme="minorHAnsi"/>
-          <w:color w:val="auto"/>
-          <w:lang w:val="pt-BR"/>
-        </w:rPr>
-      </w:pPr>
-      <w:r>
-        <w:rPr>
-          <w:rFonts w:asciiTheme="minorHAnsi" w:hAnsiTheme="minorHAnsi" w:cstheme="minorHAnsi"/>
-          <w:color w:val="auto"/>
-          <w:lang w:val="pt-BR"/>
-        </w:rPr>
-        <w:t xml:space="preserve">O </w:t>
-      </w:r>
-      <w:r>
-        <w:rPr>
-          <w:rFonts w:asciiTheme="minorHAnsi" w:hAnsiTheme="minorHAnsi" w:cstheme="minorHAnsi"/>
-          <w:color w:val="auto"/>
-          <w:lang w:val="pt-BR"/>
-        </w:rPr>
-        <w:t xml:space="preserve">objeto de </w:t>
-      </w:r>
-      <w:proofErr w:type="spellStart"/>
-      <w:r>
-        <w:rPr>
-          <w:rFonts w:asciiTheme="minorHAnsi" w:hAnsiTheme="minorHAnsi" w:cstheme="minorHAnsi"/>
-          <w:color w:val="auto"/>
-          <w:lang w:val="pt-BR"/>
-        </w:rPr>
-        <w:t>Data_Visualization</w:t>
-      </w:r>
-      <w:proofErr w:type="spellEnd"/>
-      <w:r>
-        <w:rPr>
-          <w:rFonts w:asciiTheme="minorHAnsi" w:hAnsiTheme="minorHAnsi" w:cstheme="minorHAnsi"/>
-          <w:color w:val="auto"/>
-          <w:lang w:val="pt-BR"/>
-        </w:rPr>
-        <w:t xml:space="preserve"> </w:t>
-      </w:r>
-      <w:r>
-        <w:rPr>
-          <w:rFonts w:asciiTheme="minorHAnsi" w:hAnsiTheme="minorHAnsi" w:cstheme="minorHAnsi"/>
-          <w:color w:val="auto"/>
-          <w:lang w:val="pt-BR"/>
-        </w:rPr>
-        <w:t>é inicializado a partir do</w:t>
-      </w:r>
-      <w:r>
-        <w:rPr>
-          <w:rFonts w:asciiTheme="minorHAnsi" w:hAnsiTheme="minorHAnsi" w:cstheme="minorHAnsi"/>
-          <w:color w:val="auto"/>
-          <w:lang w:val="pt-BR"/>
-        </w:rPr>
-        <w:t xml:space="preserve"> objeto da classe </w:t>
-      </w:r>
-      <w:proofErr w:type="spellStart"/>
-      <w:r>
-        <w:rPr>
-          <w:rFonts w:asciiTheme="minorHAnsi" w:hAnsiTheme="minorHAnsi" w:cstheme="minorHAnsi"/>
-          <w:color w:val="auto"/>
-          <w:lang w:val="pt-BR"/>
-        </w:rPr>
-        <w:t>Data_Organzier</w:t>
-      </w:r>
-      <w:proofErr w:type="spellEnd"/>
-      <w:r>
-        <w:rPr>
-          <w:rFonts w:asciiTheme="minorHAnsi" w:hAnsiTheme="minorHAnsi" w:cstheme="minorHAnsi"/>
-          <w:color w:val="auto"/>
-          <w:lang w:val="pt-BR"/>
-        </w:rPr>
-        <w:t xml:space="preserve"> com os dados estruturados</w:t>
-      </w:r>
-      <w:r>
-        <w:rPr>
-          <w:rFonts w:asciiTheme="minorHAnsi" w:hAnsiTheme="minorHAnsi" w:cstheme="minorHAnsi"/>
-          <w:color w:val="auto"/>
-          <w:lang w:val="pt-BR"/>
-        </w:rPr>
-        <w:t xml:space="preserve">, </w:t>
-      </w:r>
-      <w:r>
-        <w:rPr>
-          <w:rFonts w:asciiTheme="minorHAnsi" w:hAnsiTheme="minorHAnsi" w:cstheme="minorHAnsi"/>
-          <w:color w:val="auto"/>
-          <w:lang w:val="pt-BR"/>
-        </w:rPr>
-        <w:t xml:space="preserve">usa os dados vindos de um </w:t>
-      </w:r>
-      <w:proofErr w:type="spellStart"/>
-      <w:r>
-        <w:rPr>
-          <w:rFonts w:asciiTheme="minorHAnsi" w:hAnsiTheme="minorHAnsi" w:cstheme="minorHAnsi"/>
-          <w:color w:val="auto"/>
-          <w:lang w:val="pt-BR"/>
-        </w:rPr>
-        <w:t>DataFrame</w:t>
-      </w:r>
-      <w:proofErr w:type="spellEnd"/>
-      <w:r>
-        <w:rPr>
-          <w:rFonts w:asciiTheme="minorHAnsi" w:hAnsiTheme="minorHAnsi" w:cstheme="minorHAnsi"/>
-          <w:color w:val="auto"/>
-          <w:lang w:val="pt-BR"/>
-        </w:rPr>
-        <w:t xml:space="preserve"> da biblioteca pandas</w:t>
-      </w:r>
-      <w:r>
-        <w:rPr>
-          <w:rFonts w:asciiTheme="minorHAnsi" w:hAnsiTheme="minorHAnsi" w:cstheme="minorHAnsi"/>
-          <w:color w:val="auto"/>
-          <w:lang w:val="pt-BR"/>
-        </w:rPr>
-        <w:t xml:space="preserve"> e cria visualizações a partir deles.</w:t>
+        <w:t>Módulo Data_Visualization</w:t>
+      </w:r>
+    </w:p>
+    <w:p>
+      <w:pPr>
+        <w:pStyle w:val="Default"/>
+        <w:shd w:val="clear" w:color="auto" w:fill="FFFFFF" w:themeFill="background1"/>
+        <w:rPr>
+          <w:rFonts w:asciiTheme="minorHAnsi" w:hAnsiTheme="minorHAnsi" w:cstheme="minorHAnsi"/>
+          <w:color w:val="auto"/>
+          <w:lang w:val="pt-BR"/>
+        </w:rPr>
+      </w:pPr>
+    </w:p>
+    <w:p>
+      <w:pPr>
+        <w:pStyle w:val="Default"/>
+        <w:shd w:val="clear" w:color="auto" w:fill="FFFFFF" w:themeFill="background1"/>
+        <w:rPr>
+          <w:rFonts w:asciiTheme="minorHAnsi" w:hAnsiTheme="minorHAnsi" w:cstheme="minorHAnsi"/>
+          <w:color w:val="auto"/>
+          <w:lang w:val="pt-BR"/>
+        </w:rPr>
+      </w:pPr>
+      <w:r>
+        <w:rPr>
+          <w:rFonts w:asciiTheme="minorHAnsi" w:hAnsiTheme="minorHAnsi" w:cstheme="minorHAnsi"/>
+          <w:color w:val="auto"/>
+          <w:lang w:val="pt-BR"/>
+        </w:rPr>
+        <w:t>O objeto de Data_Visualization é inicializado a partir do objeto da classe Data_Organzier com os dados estruturados, usa os dados vindos de um DataFrame da biblioteca pandas e cria visualizações a partir deles.</w:t>
       </w:r>
     </w:p>
     <w:p>
@@ -1942,127 +1187,13 @@
         </w:rPr>
         <w:t xml:space="preserve">Para verificar se o objeto de </w:t>
       </w:r>
-      <w:proofErr w:type="spellStart"/>
-      <w:r>
-        <w:rPr>
-          <w:rFonts w:asciiTheme="minorHAnsi" w:hAnsiTheme="minorHAnsi" w:cstheme="minorHAnsi"/>
-          <w:color w:val="auto"/>
-          <w:lang w:val="pt-BR"/>
-        </w:rPr>
-        <w:t>Data_Visualization</w:t>
-      </w:r>
-      <w:proofErr w:type="spellEnd"/>
-      <w:r>
-        <w:rPr>
-          <w:rFonts w:asciiTheme="minorHAnsi" w:hAnsiTheme="minorHAnsi" w:cstheme="minorHAnsi"/>
-          <w:color w:val="auto"/>
-          <w:lang w:val="pt-BR"/>
-        </w:rPr>
-        <w:t>,</w:t>
-      </w:r>
-      <w:r>
-        <w:rPr>
-          <w:rFonts w:asciiTheme="minorHAnsi" w:hAnsiTheme="minorHAnsi" w:cstheme="minorHAnsi"/>
-          <w:color w:val="auto"/>
-          <w:lang w:val="pt-BR"/>
-        </w:rPr>
-        <w:t xml:space="preserve"> </w:t>
-      </w:r>
-      <w:r>
-        <w:rPr>
-          <w:rFonts w:asciiTheme="minorHAnsi" w:hAnsiTheme="minorHAnsi" w:cstheme="minorHAnsi"/>
-          <w:color w:val="auto"/>
-          <w:lang w:val="pt-BR"/>
-        </w:rPr>
-        <w:t xml:space="preserve">duas etapas foram feitas, uma para a </w:t>
-      </w:r>
-      <w:proofErr w:type="spellStart"/>
-      <w:r>
-        <w:rPr>
-          <w:rFonts w:asciiTheme="minorHAnsi" w:hAnsiTheme="minorHAnsi" w:cstheme="minorHAnsi"/>
-          <w:color w:val="auto"/>
-          <w:lang w:val="pt-BR"/>
-        </w:rPr>
-        <w:t>sub-classe</w:t>
-      </w:r>
-      <w:proofErr w:type="spellEnd"/>
-      <w:r>
-        <w:rPr>
-          <w:rFonts w:asciiTheme="minorHAnsi" w:hAnsiTheme="minorHAnsi" w:cstheme="minorHAnsi"/>
-          <w:color w:val="auto"/>
-          <w:lang w:val="pt-BR"/>
-        </w:rPr>
-        <w:t xml:space="preserve"> </w:t>
-      </w:r>
-      <w:proofErr w:type="spellStart"/>
-      <w:r>
-        <w:rPr>
-          <w:rFonts w:asciiTheme="minorHAnsi" w:hAnsiTheme="minorHAnsi" w:cstheme="minorHAnsi"/>
-          <w:color w:val="auto"/>
-          <w:lang w:val="pt-BR"/>
-        </w:rPr>
-        <w:t>Visualize_Teams_Week_Data</w:t>
-      </w:r>
-      <w:proofErr w:type="spellEnd"/>
-      <w:r>
-        <w:rPr>
-          <w:rFonts w:asciiTheme="minorHAnsi" w:hAnsiTheme="minorHAnsi" w:cstheme="minorHAnsi"/>
-          <w:color w:val="auto"/>
-          <w:lang w:val="pt-BR"/>
-        </w:rPr>
-        <w:t> </w:t>
-      </w:r>
-      <w:r>
-        <w:rPr>
-          <w:rFonts w:asciiTheme="minorHAnsi" w:hAnsiTheme="minorHAnsi" w:cstheme="minorHAnsi"/>
-          <w:color w:val="auto"/>
-          <w:lang w:val="pt-BR"/>
-        </w:rPr>
-        <w:t xml:space="preserve">e outro para a </w:t>
-      </w:r>
-      <w:proofErr w:type="spellStart"/>
-      <w:r>
-        <w:rPr>
-          <w:rFonts w:asciiTheme="minorHAnsi" w:hAnsiTheme="minorHAnsi" w:cstheme="minorHAnsi"/>
-          <w:color w:val="auto"/>
-          <w:lang w:val="pt-BR"/>
-        </w:rPr>
-        <w:t>sub-classe</w:t>
-      </w:r>
-      <w:proofErr w:type="spellEnd"/>
-      <w:r>
-        <w:rPr>
-          <w:rFonts w:asciiTheme="minorHAnsi" w:hAnsiTheme="minorHAnsi" w:cstheme="minorHAnsi"/>
-          <w:color w:val="auto"/>
-          <w:lang w:val="pt-BR"/>
-        </w:rPr>
-        <w:t xml:space="preserve"> </w:t>
-      </w:r>
-      <w:proofErr w:type="spellStart"/>
-      <w:r>
-        <w:rPr>
-          <w:rFonts w:asciiTheme="minorHAnsi" w:hAnsiTheme="minorHAnsi" w:cstheme="minorHAnsi"/>
-          <w:color w:val="auto"/>
-          <w:lang w:val="pt-BR"/>
-        </w:rPr>
-        <w:t>V</w:t>
-      </w:r>
-      <w:r>
-        <w:rPr>
-          <w:rFonts w:asciiTheme="minorHAnsi" w:hAnsiTheme="minorHAnsi" w:cstheme="minorHAnsi"/>
-          <w:color w:val="auto"/>
-          <w:lang w:val="pt-BR"/>
-        </w:rPr>
-        <w:t>isualize_Teams_Season_Data</w:t>
-      </w:r>
-      <w:proofErr w:type="spellEnd"/>
-      <w:r>
-        <w:rPr>
-          <w:rFonts w:asciiTheme="minorHAnsi" w:hAnsiTheme="minorHAnsi" w:cstheme="minorHAnsi"/>
-          <w:color w:val="auto"/>
-          <w:lang w:val="pt-BR"/>
-        </w:rPr>
-        <w:t>.</w:t>
+      <w:r>
+        <w:rPr>
+          <w:rFonts w:asciiTheme="minorHAnsi" w:hAnsiTheme="minorHAnsi" w:cstheme="minorHAnsi"/>
+          <w:color w:val="auto"/>
+          <w:lang w:val="pt-BR"/>
+        </w:rPr>
+        <w:t>Data_Visualization, duas etapas foram feitas, uma para a sub-classe Visualize_Teams_Week_Data e outro para a sub-classe Visualize_Teams_Season_Data.</w:t>
       </w:r>
     </w:p>
     <w:p>
@@ -2101,16 +1232,7 @@
           <w:color w:val="auto"/>
           <w:lang w:val="pt-BR"/>
         </w:rPr>
-        <w:t xml:space="preserve">classe </w:t>
-      </w:r>
-      <w:proofErr w:type="spellStart"/>
-      <w:r>
-        <w:rPr>
-          <w:rFonts w:asciiTheme="minorHAnsi" w:hAnsiTheme="minorHAnsi" w:cstheme="minorHAnsi"/>
-          <w:color w:val="auto"/>
-          <w:lang w:val="pt-BR"/>
-        </w:rPr>
-        <w:t>Visualize</w:t>
+        <w:t>classe Visualize</w:t>
       </w:r>
       <w:proofErr w:type="gramEnd"/>
       <w:r>
@@ -2119,16 +1241,7 @@
           <w:color w:val="auto"/>
           <w:lang w:val="pt-BR"/>
         </w:rPr>
-        <w:t>_Teams_Week_Data</w:t>
-      </w:r>
-      <w:proofErr w:type="spellEnd"/>
-      <w:r>
-        <w:rPr>
-          <w:rFonts w:asciiTheme="minorHAnsi" w:hAnsiTheme="minorHAnsi" w:cstheme="minorHAnsi"/>
-          <w:color w:val="auto"/>
-          <w:lang w:val="pt-BR"/>
-        </w:rPr>
-        <w:t> </w:t>
+        <w:t>_Teams_Week_Data </w:t>
       </w:r>
       <w:r>
         <w:rPr>
@@ -2189,14 +1302,7 @@
           <w:rFonts w:asciiTheme="minorHAnsi" w:hAnsiTheme="minorHAnsi" w:cstheme="minorHAnsi"/>
           <w:color w:val="auto"/>
         </w:rPr>
-        <w:t>test_visualizer_week_1_table</w:t>
-      </w:r>
-      <w:r>
-        <w:rPr>
-          <w:rFonts w:asciiTheme="minorHAnsi" w:hAnsiTheme="minorHAnsi" w:cstheme="minorHAnsi"/>
-          <w:color w:val="auto"/>
-        </w:rPr>
-        <w:t xml:space="preserve"> </w:t>
+        <w:t xml:space="preserve">test_visualizer_week_1_table </w:t>
       </w:r>
     </w:p>
     <w:p>
@@ -2324,83 +1430,7 @@
           <w:szCs w:val="24"/>
           <w:lang w:val="pt-BR"/>
         </w:rPr>
-        <w:t xml:space="preserve">Verifica se </w:t>
-      </w:r>
-      <w:r>
-        <w:rPr>
-          <w:rFonts w:cstheme="minorHAnsi"/>
-          <w:sz w:val="24"/>
-          <w:szCs w:val="24"/>
-          <w:lang w:val="pt-BR"/>
-        </w:rPr>
-        <w:t>se o atributo da classe contendo o output</w:t>
-      </w:r>
-      <w:r>
-        <w:rPr>
-          <w:rFonts w:cstheme="minorHAnsi"/>
-          <w:sz w:val="24"/>
-          <w:szCs w:val="24"/>
-          <w:lang w:val="pt-BR"/>
-        </w:rPr>
-        <w:t xml:space="preserve"> </w:t>
-      </w:r>
-      <w:proofErr w:type="spellStart"/>
-      <w:r>
-        <w:rPr>
-          <w:rFonts w:cstheme="minorHAnsi"/>
-          <w:sz w:val="24"/>
-          <w:szCs w:val="24"/>
-          <w:lang w:val="pt-BR"/>
-        </w:rPr>
-        <w:t>week_table</w:t>
-      </w:r>
-      <w:proofErr w:type="spellEnd"/>
-      <w:r>
-        <w:rPr>
-          <w:rFonts w:cstheme="minorHAnsi"/>
-          <w:sz w:val="24"/>
-          <w:szCs w:val="24"/>
-          <w:lang w:val="pt-BR"/>
-        </w:rPr>
-        <w:t xml:space="preserve"> </w:t>
-      </w:r>
-      <w:r>
-        <w:rPr>
-          <w:rFonts w:cstheme="minorHAnsi"/>
-          <w:sz w:val="24"/>
-          <w:szCs w:val="24"/>
-          <w:lang w:val="pt-BR"/>
-        </w:rPr>
-        <w:t>é</w:t>
-      </w:r>
-      <w:r>
-        <w:rPr>
-          <w:rFonts w:cstheme="minorHAnsi"/>
-          <w:sz w:val="24"/>
-          <w:szCs w:val="24"/>
-          <w:lang w:val="pt-BR"/>
-        </w:rPr>
-        <w:t xml:space="preserve"> do tipo correto, um objeto da classe </w:t>
-      </w:r>
-      <w:proofErr w:type="spellStart"/>
-      <w:r>
-        <w:rPr>
-          <w:rFonts w:cstheme="minorHAnsi"/>
-          <w:sz w:val="24"/>
-          <w:szCs w:val="24"/>
-          <w:lang w:val="pt-BR"/>
-        </w:rPr>
-        <w:t>Styler</w:t>
-      </w:r>
-      <w:proofErr w:type="spellEnd"/>
-      <w:r>
-        <w:rPr>
-          <w:rFonts w:cstheme="minorHAnsi"/>
-          <w:sz w:val="24"/>
-          <w:szCs w:val="24"/>
-          <w:lang w:val="pt-BR"/>
-        </w:rPr>
-        <w:t>, da biblioteca pandas.</w:t>
+        <w:t>Verifica se se o atributo da classe contendo o output week_table é do tipo correto, um objeto da classe Styler, da biblioteca pandas.</w:t>
       </w:r>
     </w:p>
     <w:p>
@@ -2424,6 +1454,7 @@
           <w:b/>
           <w:bCs/>
           <w:color w:val="auto"/>
+          <w:lang w:val="pt-BR"/>
         </w:rPr>
       </w:pPr>
       <w:r>
@@ -2432,6 +1463,7 @@
           <w:b/>
           <w:bCs/>
           <w:color w:val="auto"/>
+          <w:lang w:val="pt-BR"/>
         </w:rPr>
         <w:t>test_visualizer_week_1_table_correctedness</w:t>
       </w:r>
@@ -2460,73 +1492,7 @@
           <w:color w:val="auto"/>
           <w:lang w:val="pt-BR"/>
         </w:rPr>
-        <w:t xml:space="preserve">output </w:t>
-      </w:r>
-      <w:proofErr w:type="spellStart"/>
-      <w:r>
-        <w:rPr>
-          <w:rFonts w:asciiTheme="minorHAnsi" w:hAnsiTheme="minorHAnsi" w:cstheme="minorHAnsi"/>
-          <w:color w:val="auto"/>
-          <w:lang w:val="pt-BR"/>
-        </w:rPr>
-        <w:t>week_</w:t>
-      </w:r>
-      <w:r>
-        <w:rPr>
-          <w:rFonts w:asciiTheme="minorHAnsi" w:hAnsiTheme="minorHAnsi" w:cstheme="minorHAnsi"/>
-          <w:color w:val="auto"/>
-          <w:lang w:val="pt-BR"/>
-        </w:rPr>
-        <w:t>table</w:t>
-      </w:r>
-      <w:proofErr w:type="spellEnd"/>
-      <w:r>
-        <w:rPr>
-          <w:rFonts w:asciiTheme="minorHAnsi" w:hAnsiTheme="minorHAnsi" w:cstheme="minorHAnsi"/>
-          <w:color w:val="auto"/>
-          <w:lang w:val="pt-BR"/>
-        </w:rPr>
-        <w:t xml:space="preserve"> foi criado com os valores corretos. </w:t>
-      </w:r>
-      <w:r>
-        <w:rPr>
-          <w:rFonts w:asciiTheme="minorHAnsi" w:hAnsiTheme="minorHAnsi" w:cstheme="minorHAnsi"/>
-          <w:color w:val="auto"/>
-          <w:lang w:val="pt-BR"/>
-        </w:rPr>
-        <w:t xml:space="preserve">Essa checagem é feita ao observar </w:t>
-      </w:r>
-      <w:r>
-        <w:rPr>
-          <w:rFonts w:asciiTheme="minorHAnsi" w:hAnsiTheme="minorHAnsi" w:cstheme="minorHAnsi"/>
-          <w:color w:val="auto"/>
-          <w:lang w:val="pt-BR"/>
-        </w:rPr>
-        <w:t>o mesmo</w:t>
-      </w:r>
-      <w:r>
-        <w:rPr>
-          <w:rFonts w:asciiTheme="minorHAnsi" w:hAnsiTheme="minorHAnsi" w:cstheme="minorHAnsi"/>
-          <w:color w:val="auto"/>
-          <w:lang w:val="pt-BR"/>
-        </w:rPr>
-        <w:t xml:space="preserve"> elemento específico</w:t>
-      </w:r>
-      <w:r>
-        <w:rPr>
-          <w:rFonts w:asciiTheme="minorHAnsi" w:hAnsiTheme="minorHAnsi" w:cstheme="minorHAnsi"/>
-          <w:color w:val="auto"/>
-          <w:lang w:val="pt-BR"/>
-        </w:rPr>
-        <w:t xml:space="preserve"> utilizado anteriormente</w:t>
-      </w:r>
-      <w:r>
-        <w:rPr>
-          <w:rFonts w:asciiTheme="minorHAnsi" w:hAnsiTheme="minorHAnsi" w:cstheme="minorHAnsi"/>
-          <w:color w:val="auto"/>
-          <w:lang w:val="pt-BR"/>
-        </w:rPr>
-        <w:t xml:space="preserve"> do conjunto de dados extraídos, para ver se o seu valor bate com o valor correspondente para a liga.</w:t>
+        <w:t>output week_table foi criado com os valores corretos. Essa checagem é feita ao observar o mesmo elemento específico utilizado anteriormente do conjunto de dados extraídos, para ver se o seu valor bate com o valor correspondente para a liga.</w:t>
       </w:r>
     </w:p>
     <w:p>
@@ -2549,6 +1515,7 @@
           <w:b/>
           <w:bCs/>
           <w:color w:val="auto"/>
+          <w:lang w:val="pt-BR"/>
         </w:rPr>
       </w:pPr>
       <w:r>
@@ -2557,6 +1524,7 @@
           <w:b/>
           <w:bCs/>
           <w:color w:val="auto"/>
+          <w:lang w:val="pt-BR"/>
         </w:rPr>
         <w:t>test_visualizer_week_1_score</w:t>
       </w:r>
@@ -2579,56 +1547,7 @@
           <w:szCs w:val="24"/>
           <w:lang w:val="pt-BR"/>
         </w:rPr>
-        <w:t xml:space="preserve">Verifica se se o atributo da classe contendo o output </w:t>
-      </w:r>
-      <w:proofErr w:type="spellStart"/>
-      <w:r>
-        <w:rPr>
-          <w:rFonts w:cstheme="minorHAnsi"/>
-          <w:sz w:val="24"/>
-          <w:szCs w:val="24"/>
-          <w:lang w:val="pt-BR"/>
-        </w:rPr>
-        <w:t>week_</w:t>
-      </w:r>
-      <w:r>
-        <w:rPr>
-          <w:rFonts w:cstheme="minorHAnsi"/>
-          <w:sz w:val="24"/>
-          <w:szCs w:val="24"/>
-          <w:lang w:val="pt-BR"/>
-        </w:rPr>
-        <w:t>score</w:t>
-      </w:r>
-      <w:proofErr w:type="spellEnd"/>
-      <w:r>
-        <w:rPr>
-          <w:rFonts w:cstheme="minorHAnsi"/>
-          <w:sz w:val="24"/>
-          <w:szCs w:val="24"/>
-          <w:lang w:val="pt-BR"/>
-        </w:rPr>
-        <w:t xml:space="preserve"> é do tipo correto, um objeto da classe </w:t>
-      </w:r>
-      <w:proofErr w:type="spellStart"/>
-      <w:r>
-        <w:rPr>
-          <w:rFonts w:cstheme="minorHAnsi"/>
-          <w:sz w:val="24"/>
-          <w:szCs w:val="24"/>
-          <w:lang w:val="pt-BR"/>
-        </w:rPr>
-        <w:t>Styler</w:t>
-      </w:r>
-      <w:proofErr w:type="spellEnd"/>
-      <w:r>
-        <w:rPr>
-          <w:rFonts w:cstheme="minorHAnsi"/>
-          <w:sz w:val="24"/>
-          <w:szCs w:val="24"/>
-          <w:lang w:val="pt-BR"/>
-        </w:rPr>
-        <w:t>, da biblioteca pandas.</w:t>
+        <w:t>Verifica se se o atributo da classe contendo o output week_score é do tipo correto, um objeto da classe Styler, da biblioteca pandas.</w:t>
       </w:r>
     </w:p>
     <w:p>
@@ -2653,6 +1572,7 @@
           <w:bCs/>
           <w:sz w:val="24"/>
           <w:szCs w:val="24"/>
+          <w:lang w:val="pt-BR"/>
         </w:rPr>
       </w:pPr>
       <w:r>
@@ -2662,6 +1582,7 @@
           <w:bCs/>
           <w:sz w:val="24"/>
           <w:szCs w:val="24"/>
+          <w:lang w:val="pt-BR"/>
         </w:rPr>
         <w:t>test_visualizer_week_1_score_correctedness</w:t>
       </w:r>
@@ -2690,33 +1611,7 @@
           <w:color w:val="auto"/>
           <w:lang w:val="pt-BR"/>
         </w:rPr>
-        <w:t xml:space="preserve">output </w:t>
-      </w:r>
-      <w:proofErr w:type="spellStart"/>
-      <w:r>
-        <w:rPr>
-          <w:rFonts w:asciiTheme="minorHAnsi" w:hAnsiTheme="minorHAnsi" w:cstheme="minorHAnsi"/>
-          <w:color w:val="auto"/>
-          <w:lang w:val="pt-BR"/>
-        </w:rPr>
-        <w:t>week_</w:t>
-      </w:r>
-      <w:r>
-        <w:rPr>
-          <w:rFonts w:asciiTheme="minorHAnsi" w:hAnsiTheme="minorHAnsi" w:cstheme="minorHAnsi"/>
-          <w:color w:val="auto"/>
-          <w:lang w:val="pt-BR"/>
-        </w:rPr>
-        <w:t>score</w:t>
-      </w:r>
-      <w:proofErr w:type="spellEnd"/>
-      <w:r>
-        <w:rPr>
-          <w:rFonts w:asciiTheme="minorHAnsi" w:hAnsiTheme="minorHAnsi" w:cstheme="minorHAnsi"/>
-          <w:color w:val="auto"/>
-          <w:lang w:val="pt-BR"/>
-        </w:rPr>
-        <w:t xml:space="preserve"> foi criado com os valores corretos. Essa checagem é feita ao observar o mesmo elemento específico utilizado anteriormente do conjunto de dados extraídos, para ver se o seu valor bate com o valor correspondente para a liga.</w:t>
+        <w:t>output week_score foi criado com os valores corretos. Essa checagem é feita ao observar o mesmo elemento específico utilizado anteriormente do conjunto de dados extraídos, para ver se o seu valor bate com o valor correspondente para a liga.</w:t>
       </w:r>
     </w:p>
     <w:p>
@@ -2770,7 +1665,6 @@
         </w:rPr>
         <w:t xml:space="preserve">classe </w:t>
       </w:r>
-      <w:proofErr w:type="spellStart"/>
       <w:r>
         <w:rPr>
           <w:rFonts w:asciiTheme="minorHAnsi" w:eastAsia="Times New Roman" w:hAnsiTheme="minorHAnsi" w:cstheme="minorHAnsi"/>
@@ -2786,48 +1680,15 @@
           <w:color w:val="auto"/>
           <w:lang w:val="pt-BR"/>
         </w:rPr>
-        <w:t>_Teams_Season_Data</w:t>
-      </w:r>
-      <w:proofErr w:type="spellEnd"/>
-      <w:r>
-        <w:rPr>
-          <w:rFonts w:asciiTheme="minorHAnsi" w:eastAsia="Times New Roman" w:hAnsiTheme="minorHAnsi" w:cstheme="minorHAnsi"/>
-          <w:color w:val="auto"/>
-          <w:lang w:val="pt-BR"/>
-        </w:rPr>
-        <w:t> </w:t>
-      </w:r>
-      <w:r>
-        <w:rPr>
-          <w:rFonts w:asciiTheme="minorHAnsi" w:hAnsiTheme="minorHAnsi" w:cstheme="minorHAnsi"/>
-          <w:color w:val="auto"/>
-          <w:lang w:val="pt-BR"/>
-        </w:rPr>
-        <w:t xml:space="preserve">foi inicializado corretamente, </w:t>
-      </w:r>
-      <w:r>
-        <w:rPr>
-          <w:rFonts w:asciiTheme="minorHAnsi" w:hAnsiTheme="minorHAnsi" w:cstheme="minorHAnsi"/>
-          <w:color w:val="auto"/>
-          <w:lang w:val="pt-BR"/>
-        </w:rPr>
-        <w:t>2</w:t>
-      </w:r>
-      <w:r>
-        <w:rPr>
-          <w:rFonts w:asciiTheme="minorHAnsi" w:hAnsiTheme="minorHAnsi" w:cstheme="minorHAnsi"/>
-          <w:color w:val="auto"/>
-          <w:lang w:val="pt-BR"/>
-        </w:rPr>
-        <w:t xml:space="preserve"> testes foram realizados</w:t>
-      </w:r>
-      <w:r>
-        <w:rPr>
-          <w:rFonts w:asciiTheme="minorHAnsi" w:hAnsiTheme="minorHAnsi" w:cstheme="minorHAnsi"/>
-          <w:color w:val="auto"/>
-          <w:lang w:val="pt-BR"/>
-        </w:rPr>
-        <w:t>:</w:t>
+        <w:t>_Teams_Season_Data </w:t>
+      </w:r>
+      <w:r>
+        <w:rPr>
+          <w:rFonts w:asciiTheme="minorHAnsi" w:hAnsiTheme="minorHAnsi" w:cstheme="minorHAnsi"/>
+          <w:color w:val="auto"/>
+          <w:lang w:val="pt-BR"/>
+        </w:rPr>
+        <w:t>foi inicializado corretamente, 2 testes foram realizados:</w:t>
       </w:r>
     </w:p>
     <w:p>
@@ -2845,7 +1706,6 @@
           <w:szCs w:val="24"/>
         </w:rPr>
       </w:pPr>
-      <w:proofErr w:type="spellStart"/>
       <w:r>
         <w:rPr>
           <w:rFonts w:eastAsia="Times New Roman" w:cstheme="minorHAnsi"/>
@@ -2854,7 +1714,6 @@
         </w:rPr>
         <w:t>test_visualizer_season_table</w:t>
       </w:r>
-      <w:proofErr w:type="spellEnd"/>
     </w:p>
     <w:p>
       <w:pPr>
@@ -2871,7 +1730,6 @@
           <w:szCs w:val="24"/>
         </w:rPr>
       </w:pPr>
-      <w:proofErr w:type="spellStart"/>
       <w:r>
         <w:rPr>
           <w:rFonts w:eastAsia="Times New Roman" w:cstheme="minorHAnsi"/>
@@ -2880,7 +1738,6 @@
         </w:rPr>
         <w:t>test_visualizer_season_score</w:t>
       </w:r>
-      <w:proofErr w:type="spellEnd"/>
     </w:p>
     <w:p>
       <w:pPr>
@@ -2905,7 +1762,6 @@
           <w:szCs w:val="24"/>
         </w:rPr>
       </w:pPr>
-      <w:proofErr w:type="spellStart"/>
       <w:r>
         <w:rPr>
           <w:rFonts w:eastAsia="Times New Roman" w:cstheme="minorHAnsi"/>
@@ -2916,7 +1772,6 @@
         </w:rPr>
         <w:t>test_visualizer_season_table</w:t>
       </w:r>
-      <w:proofErr w:type="spellEnd"/>
     </w:p>
     <w:p>
       <w:pPr>
@@ -2938,7 +1793,6 @@
         </w:rPr>
         <w:t xml:space="preserve">Verifica se se o atributo da classe contendo o output </w:t>
       </w:r>
-      <w:proofErr w:type="spellStart"/>
       <w:r>
         <w:rPr>
           <w:rFonts w:eastAsia="Times New Roman" w:cstheme="minorHAnsi"/>
@@ -2946,17 +1800,7 @@
           <w:szCs w:val="24"/>
           <w:lang w:val="pt-BR"/>
         </w:rPr>
-        <w:t>season_table</w:t>
-      </w:r>
-      <w:proofErr w:type="spellEnd"/>
-      <w:r>
-        <w:rPr>
-          <w:rFonts w:eastAsia="Times New Roman" w:cstheme="minorHAnsi"/>
-          <w:sz w:val="24"/>
-          <w:szCs w:val="24"/>
-          <w:lang w:val="pt-BR"/>
-        </w:rPr>
-        <w:t xml:space="preserve"> </w:t>
+        <w:t xml:space="preserve">season_table </w:t>
       </w:r>
       <w:r>
         <w:rPr>
@@ -2965,27 +1809,7 @@
           <w:szCs w:val="24"/>
           <w:lang w:val="pt-BR"/>
         </w:rPr>
-        <w:t xml:space="preserve">é do tipo correto, um objeto da classe </w:t>
-      </w:r>
-      <w:proofErr w:type="spellStart"/>
-      <w:r>
-        <w:rPr>
-          <w:rFonts w:cstheme="minorHAnsi"/>
-          <w:sz w:val="24"/>
-          <w:szCs w:val="24"/>
-          <w:lang w:val="pt-BR"/>
-        </w:rPr>
-        <w:t>Styler</w:t>
-      </w:r>
-      <w:proofErr w:type="spellEnd"/>
-      <w:r>
-        <w:rPr>
-          <w:rFonts w:cstheme="minorHAnsi"/>
-          <w:sz w:val="24"/>
-          <w:szCs w:val="24"/>
-          <w:lang w:val="pt-BR"/>
-        </w:rPr>
-        <w:t>, da biblioteca pandas.</w:t>
+        <w:t>é do tipo correto, um objeto da classe Styler, da biblioteca pandas.</w:t>
       </w:r>
     </w:p>
     <w:p>
@@ -3010,9 +1834,9 @@
           <w:bCs/>
           <w:sz w:val="24"/>
           <w:szCs w:val="24"/>
-        </w:rPr>
-      </w:pPr>
-      <w:proofErr w:type="spellStart"/>
+          <w:lang w:val="pt-BR"/>
+        </w:rPr>
+      </w:pPr>
       <w:r>
         <w:rPr>
           <w:rFonts w:eastAsia="Times New Roman" w:cstheme="minorHAnsi"/>
@@ -3020,10 +1844,10 @@
           <w:bCs/>
           <w:sz w:val="24"/>
           <w:szCs w:val="24"/>
+          <w:lang w:val="pt-BR"/>
         </w:rPr>
         <w:t>test_visualizer_season_score</w:t>
       </w:r>
-      <w:proofErr w:type="spellEnd"/>
     </w:p>
     <w:p>
       <w:pPr>
@@ -3045,7 +1869,6 @@
         </w:rPr>
         <w:t xml:space="preserve">Verifica se se o atributo da classe contendo o output </w:t>
       </w:r>
-      <w:proofErr w:type="spellStart"/>
       <w:r>
         <w:rPr>
           <w:rFonts w:eastAsia="Times New Roman" w:cstheme="minorHAnsi"/>
@@ -3053,9 +1876,17 @@
           <w:szCs w:val="24"/>
           <w:lang w:val="pt-BR"/>
         </w:rPr>
-        <w:t>season_table</w:t>
-      </w:r>
-      <w:proofErr w:type="spellEnd"/>
+        <w:t xml:space="preserve">season_table </w:t>
+      </w:r>
+      <w:r>
+        <w:rPr>
+          <w:rFonts w:cstheme="minorHAnsi"/>
+          <w:sz w:val="24"/>
+          <w:szCs w:val="24"/>
+          <w:lang w:val="pt-BR"/>
+        </w:rPr>
+        <w:t xml:space="preserve">é do tipo correto, um objeto da classe </w:t>
+      </w:r>
       <w:r>
         <w:rPr>
           <w:rFonts w:eastAsia="Times New Roman" w:cstheme="minorHAnsi"/>
@@ -3063,7 +1894,7 @@
           <w:szCs w:val="24"/>
           <w:lang w:val="pt-BR"/>
         </w:rPr>
-        <w:t xml:space="preserve"> </w:t>
+        <w:t>AxesSubplot</w:t>
       </w:r>
       <w:r>
         <w:rPr>
@@ -3072,9 +1903,8 @@
           <w:szCs w:val="24"/>
           <w:lang w:val="pt-BR"/>
         </w:rPr>
-        <w:t xml:space="preserve">é do tipo correto, um objeto da classe </w:t>
-      </w:r>
-      <w:proofErr w:type="spellStart"/>
+        <w:t xml:space="preserve">, da biblioteca </w:t>
+      </w:r>
       <w:r>
         <w:rPr>
           <w:rFonts w:eastAsia="Times New Roman" w:cstheme="minorHAnsi"/>
@@ -3082,9 +1912,8 @@
           <w:szCs w:val="24"/>
           <w:lang w:val="pt-BR"/>
         </w:rPr>
-        <w:t>AxesSubplot</w:t>
-      </w:r>
-      <w:proofErr w:type="spellEnd"/>
+        <w:t>matplotlib</w:t>
+      </w:r>
       <w:r>
         <w:rPr>
           <w:rFonts w:cstheme="minorHAnsi"/>
@@ -3092,36 +1921,17 @@
           <w:szCs w:val="24"/>
           <w:lang w:val="pt-BR"/>
         </w:rPr>
-        <w:t xml:space="preserve">, da biblioteca </w:t>
-      </w:r>
-      <w:proofErr w:type="spellStart"/>
-      <w:r>
-        <w:rPr>
-          <w:rFonts w:eastAsia="Times New Roman" w:cstheme="minorHAnsi"/>
-          <w:sz w:val="24"/>
-          <w:szCs w:val="24"/>
-          <w:lang w:val="pt-BR"/>
-        </w:rPr>
-        <w:t>matplotlib</w:t>
-      </w:r>
-      <w:proofErr w:type="spellEnd"/>
-      <w:r>
+        <w:t>.</w:t>
+      </w:r>
+    </w:p>
+    <w:p>
+      <w:pPr>
+        <w:shd w:val="clear" w:color="auto" w:fill="FFFFFF" w:themeFill="background1"/>
         <w:rPr>
           <w:rFonts w:cstheme="minorHAnsi"/>
           <w:sz w:val="24"/>
           <w:szCs w:val="24"/>
           <w:lang w:val="pt-BR"/>
-        </w:rPr>
-        <w:t>.</w:t>
-      </w:r>
-    </w:p>
-    <w:p>
-      <w:pPr>
-        <w:shd w:val="clear" w:color="auto" w:fill="FFFFFF" w:themeFill="background1"/>
-        <w:rPr>
-          <w:rFonts w:cstheme="minorHAnsi"/>
-          <w:sz w:val="24"/>
-          <w:szCs w:val="24"/>
         </w:rPr>
       </w:pPr>
     </w:p>

</xml_diff>